<commit_message>
Update tutorial sheets and code
</commit_message>
<xml_diff>
--- a/Tutorial 1/Lab Tutorial 1 - some basic mocap skills.docx
+++ b/Tutorial 1/Lab Tutorial 1 - some basic mocap skills.docx
@@ -1,6 +1,6 @@
 
 <file path=word/document.xml><?xml version="1.0" encoding="utf-8"?>
-<w:document xmlns:wpc="http://schemas.microsoft.com/office/word/2010/wordprocessingCanvas" xmlns:cx="http://schemas.microsoft.com/office/drawing/2014/chartex" xmlns:cx1="http://schemas.microsoft.com/office/drawing/2015/9/8/chartex" xmlns:cx2="http://schemas.microsoft.com/office/drawing/2015/10/21/chartex" xmlns:cx3="http://schemas.microsoft.com/office/drawing/2016/5/9/chartex" xmlns:cx4="http://schemas.microsoft.com/office/drawing/2016/5/10/chartex" xmlns:cx5="http://schemas.microsoft.com/office/drawing/2016/5/11/chartex" xmlns:cx6="http://schemas.microsoft.com/office/drawing/2016/5/12/chartex" xmlns:cx7="http://schemas.microsoft.com/office/drawing/2016/5/13/chartex" xmlns:cx8="http://schemas.microsoft.com/office/drawing/2016/5/14/chartex" xmlns:mc="http://schemas.openxmlformats.org/markup-compatibility/2006" xmlns:aink="http://schemas.microsoft.com/office/drawing/2016/ink" xmlns:am3d="http://schemas.microsoft.com/office/drawing/2017/model3d" xmlns:o="urn:schemas-microsoft-com:office:office" xmlns:r="http://schemas.openxmlformats.org/officeDocument/2006/relationships" xmlns:m="http://schemas.openxmlformats.org/officeDocument/2006/math" xmlns:v="urn:schemas-microsoft-com:vml" xmlns:wp14="http://schemas.microsoft.com/office/word/2010/wordprocessingDrawing" xmlns:wp="http://schemas.openxmlformats.org/drawingml/2006/wordprocessingDrawing" xmlns:w10="urn:schemas-microsoft-com:office:word" xmlns:w="http://schemas.openxmlformats.org/wordprocessingml/2006/main" xmlns:w14="http://schemas.microsoft.com/office/word/2010/wordml" xmlns:w15="http://schemas.microsoft.com/office/word/2012/wordml" xmlns:w16cid="http://schemas.microsoft.com/office/word/2016/wordml/cid" xmlns:w16se="http://schemas.microsoft.com/office/word/2015/wordml/symex" xmlns:wpg="http://schemas.microsoft.com/office/word/2010/wordprocessingGroup" xmlns:wpi="http://schemas.microsoft.com/office/word/2010/wordprocessingInk" xmlns:wne="http://schemas.microsoft.com/office/word/2006/wordml" xmlns:wps="http://schemas.microsoft.com/office/word/2010/wordprocessingShape" mc:Ignorable="w14 w15 w16se w16cid wp14">
+<w:document xmlns:wpc="http://schemas.microsoft.com/office/word/2010/wordprocessingCanvas" xmlns:cx="http://schemas.microsoft.com/office/drawing/2014/chartex" xmlns:cx1="http://schemas.microsoft.com/office/drawing/2015/9/8/chartex" xmlns:cx2="http://schemas.microsoft.com/office/drawing/2015/10/21/chartex" xmlns:cx3="http://schemas.microsoft.com/office/drawing/2016/5/9/chartex" xmlns:cx4="http://schemas.microsoft.com/office/drawing/2016/5/10/chartex" xmlns:cx5="http://schemas.microsoft.com/office/drawing/2016/5/11/chartex" xmlns:cx6="http://schemas.microsoft.com/office/drawing/2016/5/12/chartex" xmlns:cx7="http://schemas.microsoft.com/office/drawing/2016/5/13/chartex" xmlns:cx8="http://schemas.microsoft.com/office/drawing/2016/5/14/chartex" xmlns:mc="http://schemas.openxmlformats.org/markup-compatibility/2006" xmlns:aink="http://schemas.microsoft.com/office/drawing/2016/ink" xmlns:am3d="http://schemas.microsoft.com/office/drawing/2017/model3d" xmlns:o="urn:schemas-microsoft-com:office:office" xmlns:r="http://schemas.openxmlformats.org/officeDocument/2006/relationships" xmlns:m="http://schemas.openxmlformats.org/officeDocument/2006/math" xmlns:v="urn:schemas-microsoft-com:vml" xmlns:wp14="http://schemas.microsoft.com/office/word/2010/wordprocessingDrawing" xmlns:wp="http://schemas.openxmlformats.org/drawingml/2006/wordprocessingDrawing" xmlns:w10="urn:schemas-microsoft-com:office:word" xmlns:w="http://schemas.openxmlformats.org/wordprocessingml/2006/main" xmlns:w14="http://schemas.microsoft.com/office/word/2010/wordml" xmlns:w15="http://schemas.microsoft.com/office/word/2012/wordml" xmlns:w16cex="http://schemas.microsoft.com/office/word/2018/wordml/cex" xmlns:w16cid="http://schemas.microsoft.com/office/word/2016/wordml/cid" xmlns:w16="http://schemas.microsoft.com/office/word/2018/wordml" xmlns:w16se="http://schemas.microsoft.com/office/word/2015/wordml/symex" xmlns:wpg="http://schemas.microsoft.com/office/word/2010/wordprocessingGroup" xmlns:wpi="http://schemas.microsoft.com/office/word/2010/wordprocessingInk" xmlns:wne="http://schemas.microsoft.com/office/word/2006/wordml" xmlns:wps="http://schemas.microsoft.com/office/word/2010/wordprocessingShape" mc:Ignorable="w14 w15 w16se w16cid w16 w16cex wp14">
   <w:body>
     <w:p>
       <w:pPr>
@@ -36,8 +36,6 @@
         </w:rPr>
         <w:t>mocap tools</w:t>
       </w:r>
-      <w:bookmarkStart w:id="0" w:name="_GoBack"/>
-      <w:bookmarkEnd w:id="0"/>
     </w:p>
     <w:p>
       <w:pPr>
@@ -496,23 +494,13 @@
         <w:t xml:space="preserve">. The TRC file is a simple tab-delimited text file containing the </w:t>
       </w:r>
       <w:proofErr w:type="spellStart"/>
-      <w:proofErr w:type="gramStart"/>
-      <w:r>
-        <w:rPr>
-          <w:rFonts w:ascii="Verdana" w:hAnsi="Verdana"/>
-          <w:sz w:val="22"/>
-          <w:szCs w:val="22"/>
-        </w:rPr>
-        <w:t>x,y</w:t>
-      </w:r>
-      <w:proofErr w:type="gramEnd"/>
-      <w:r>
-        <w:rPr>
-          <w:rFonts w:ascii="Verdana" w:hAnsi="Verdana"/>
-          <w:sz w:val="22"/>
-          <w:szCs w:val="22"/>
-        </w:rPr>
-        <w:t>,z</w:t>
+      <w:r>
+        <w:rPr>
+          <w:rFonts w:ascii="Verdana" w:hAnsi="Verdana"/>
+          <w:sz w:val="22"/>
+          <w:szCs w:val="22"/>
+        </w:rPr>
+        <w:t>x,y,z</w:t>
       </w:r>
       <w:proofErr w:type="spellEnd"/>
       <w:r>
@@ -735,7 +723,7 @@
           </mc:Choice>
           <mc:Fallback>
             <w:pict>
-              <v:shapetype w14:anchorId="674F6070" id="_x0000_t32" coordsize="21600,21600" o:spt="32" o:oned="t" path="m,l21600,21600e" filled="f">
+              <v:shapetype w14:anchorId="07715419" id="_x0000_t32" coordsize="21600,21600" o:spt="32" o:oned="t" path="m,l21600,21600e" filled="f">
                 <v:path arrowok="t" fillok="f" o:connecttype="none"/>
                 <o:lock v:ext="edit" shapetype="t"/>
               </v:shapetype>
@@ -789,7 +777,7 @@
                         <a:effectLst/>
                         <a:extLst>
                           <a:ext uri="{C572A759-6A51-4108-AA02-DFA0A04FC94B}">
-                            <ma14:wrappingTextBoxFlag xmlns:ma14="http://schemas.microsoft.com/office/mac/drawingml/2011/main" xmlns:w="http://schemas.openxmlformats.org/wordprocessingml/2006/main" xmlns:w10="urn:schemas-microsoft-com:office:word" xmlns:v="urn:schemas-microsoft-com:vml" xmlns:o="urn:schemas-microsoft-com:office:office" xmlns:mv="urn:schemas-microsoft-com:mac:vml" xmlns:mo="http://schemas.microsoft.com/office/mac/office/2008/main" xmlns=""/>
+                            <ma14:wrappingTextBoxFlag xmlns="" xmlns:mo="http://schemas.microsoft.com/office/mac/office/2008/main" xmlns:mv="urn:schemas-microsoft-com:mac:vml" xmlns:o="urn:schemas-microsoft-com:office:office" xmlns:v="urn:schemas-microsoft-com:vml" xmlns:w10="urn:schemas-microsoft-com:office:word" xmlns:w="http://schemas.openxmlformats.org/wordprocessingml/2006/main" xmlns:ma14="http://schemas.microsoft.com/office/mac/drawingml/2011/main"/>
                           </a:ext>
                         </a:extLst>
                       </wps:spPr>
@@ -943,7 +931,7 @@
           </mc:Choice>
           <mc:Fallback>
             <w:pict>
-              <v:shape w14:anchorId="622D5ACC" id="Straight Arrow Connector 8" o:spid="_x0000_s1026" type="#_x0000_t32" style="position:absolute;margin-left:328.7pt;margin-top:11.15pt;width:81.7pt;height:19.6pt;flip:x y;z-index:251668480;visibility:visible;mso-wrap-style:square;mso-width-percent:0;mso-height-percent:0;mso-wrap-distance-left:9pt;mso-wrap-distance-top:0;mso-wrap-distance-right:9pt;mso-wrap-distance-bottom:0;mso-position-horizontal:absolute;mso-position-horizontal-relative:text;mso-position-vertical:absolute;mso-position-vertical-relative:text;mso-width-percent:0;mso-height-percent:0;mso-width-relative:margin;mso-height-relative:margin" o:gfxdata="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" strokecolor="#4f81bd [3204]" strokeweight="2pt">
+              <v:shape w14:anchorId="16598D55" id="Straight Arrow Connector 8" o:spid="_x0000_s1026" type="#_x0000_t32" style="position:absolute;margin-left:328.7pt;margin-top:11.15pt;width:81.7pt;height:19.6pt;flip:x y;z-index:251668480;visibility:visible;mso-wrap-style:square;mso-width-percent:0;mso-height-percent:0;mso-wrap-distance-left:9pt;mso-wrap-distance-top:0;mso-wrap-distance-right:9pt;mso-wrap-distance-bottom:0;mso-position-horizontal:absolute;mso-position-horizontal-relative:text;mso-position-vertical:absolute;mso-position-vertical-relative:text;mso-width-percent:0;mso-height-percent:0;mso-width-relative:margin;mso-height-relative:margin" o:gfxdata="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" strokecolor="#4f81bd [3204]" strokeweight="2pt">
                 <v:stroke endarrow="open"/>
                 <v:shadow on="t" color="black" opacity="24903f" origin=",.5" offset="0,.55556mm"/>
               </v:shape>
@@ -993,7 +981,7 @@
                         <a:effectLst/>
                         <a:extLst>
                           <a:ext uri="{C572A759-6A51-4108-AA02-DFA0A04FC94B}">
-                            <ma14:wrappingTextBoxFlag xmlns:ma14="http://schemas.microsoft.com/office/mac/drawingml/2011/main" xmlns:w="http://schemas.openxmlformats.org/wordprocessingml/2006/main" xmlns:w10="urn:schemas-microsoft-com:office:word" xmlns:v="urn:schemas-microsoft-com:vml" xmlns:o="urn:schemas-microsoft-com:office:office" xmlns:mv="urn:schemas-microsoft-com:mac:vml" xmlns:mo="http://schemas.microsoft.com/office/mac/office/2008/main" xmlns=""/>
+                            <ma14:wrappingTextBoxFlag xmlns="" xmlns:mo="http://schemas.microsoft.com/office/mac/office/2008/main" xmlns:mv="urn:schemas-microsoft-com:mac:vml" xmlns:o="urn:schemas-microsoft-com:office:office" xmlns:v="urn:schemas-microsoft-com:vml" xmlns:w10="urn:schemas-microsoft-com:office:word" xmlns:w="http://schemas.openxmlformats.org/wordprocessingml/2006/main" xmlns:ma14="http://schemas.microsoft.com/office/mac/drawingml/2011/main"/>
                           </a:ext>
                         </a:extLst>
                       </wps:spPr>
@@ -1246,25 +1234,7 @@
           <w:sz w:val="22"/>
           <w:szCs w:val="22"/>
         </w:rPr>
-        <w:t xml:space="preserve"> you can see </w:t>
-      </w:r>
-      <w:proofErr w:type="gramStart"/>
-      <w:r>
-        <w:rPr>
-          <w:rFonts w:ascii="Verdana" w:hAnsi="Verdana"/>
-          <w:sz w:val="22"/>
-          <w:szCs w:val="22"/>
-        </w:rPr>
-        <w:t>all of</w:t>
-      </w:r>
-      <w:proofErr w:type="gramEnd"/>
-      <w:r>
-        <w:rPr>
-          <w:rFonts w:ascii="Verdana" w:hAnsi="Verdana"/>
-          <w:sz w:val="22"/>
-          <w:szCs w:val="22"/>
-        </w:rPr>
-        <w:t xml:space="preserve"> the marker trajectories and analog data. The markers here have already been tracked and labeled and you can see their names on the right column of the screen. </w:t>
+        <w:t xml:space="preserve"> you can see all of the marker trajectories and analog data. The markers here have already been tracked and labeled and you can see their names on the right column of the screen. </w:t>
       </w:r>
     </w:p>
     <w:p>
@@ -1357,25 +1327,7 @@
           <w:sz w:val="22"/>
           <w:szCs w:val="22"/>
         </w:rPr>
-        <w:t xml:space="preserve">This is </w:t>
-      </w:r>
-      <w:proofErr w:type="gramStart"/>
-      <w:r>
-        <w:rPr>
-          <w:rFonts w:ascii="Verdana" w:hAnsi="Verdana"/>
-          <w:sz w:val="22"/>
-          <w:szCs w:val="22"/>
-        </w:rPr>
-        <w:t>really useful</w:t>
-      </w:r>
-      <w:proofErr w:type="gramEnd"/>
-      <w:r>
-        <w:rPr>
-          <w:rFonts w:ascii="Verdana" w:hAnsi="Verdana"/>
-          <w:sz w:val="22"/>
-          <w:szCs w:val="22"/>
-        </w:rPr>
-        <w:t xml:space="preserve"> to determine the names and positions of markers, which can sometimes have non-intuitive names! If you wish, you can also rename markers by clicking on a marker (either in the window or list) and in the properties area (bottom right screen), you can simple type a new name for the marker label:</w:t>
+        <w:t>This is really useful to determine the names and positions of markers, which can sometimes have non-intuitive names! If you wish, you can also rename markers by clicking on a marker (either in the window or list) and in the properties area (bottom right screen), you can simple type a new name for the marker label:</w:t>
       </w:r>
     </w:p>
     <w:p>
@@ -1456,7 +1408,7 @@
           </mc:Choice>
           <mc:Fallback>
             <w:pict>
-              <v:shape w14:anchorId="6586EB56" id="Straight Arrow Connector 5" o:spid="_x0000_s1026" type="#_x0000_t32" style="position:absolute;margin-left:284.45pt;margin-top:83.05pt;width:71.9pt;height:5.15pt;flip:x;z-index:251662336;visibility:visible;mso-wrap-style:square;mso-width-percent:0;mso-height-percent:0;mso-wrap-distance-left:9pt;mso-wrap-distance-top:0;mso-wrap-distance-right:9pt;mso-wrap-distance-bottom:0;mso-position-horizontal:absolute;mso-position-horizontal-relative:text;mso-position-vertical:absolute;mso-position-vertical-relative:text;mso-width-percent:0;mso-height-percent:0;mso-width-relative:margin;mso-height-relative:margin" o:gfxdata="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" strokecolor="#4f81bd [3204]" strokeweight="2pt">
+              <v:shape w14:anchorId="048B05C8" id="Straight Arrow Connector 5" o:spid="_x0000_s1026" type="#_x0000_t32" style="position:absolute;margin-left:284.45pt;margin-top:83.05pt;width:71.9pt;height:5.15pt;flip:x;z-index:251662336;visibility:visible;mso-wrap-style:square;mso-width-percent:0;mso-height-percent:0;mso-wrap-distance-left:9pt;mso-wrap-distance-top:0;mso-wrap-distance-right:9pt;mso-wrap-distance-bottom:0;mso-position-horizontal:absolute;mso-position-horizontal-relative:text;mso-position-vertical:absolute;mso-position-vertical-relative:text;mso-width-percent:0;mso-height-percent:0;mso-width-relative:margin;mso-height-relative:margin" o:gfxdata="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" strokecolor="#4f81bd [3204]" strokeweight="2pt">
                 <v:stroke endarrow="open"/>
                 <v:shadow on="t" color="black" opacity="24903f" origin=",.5" offset="0,.55556mm"/>
               </v:shape>
@@ -1506,7 +1458,7 @@
                         <a:effectLst/>
                         <a:extLst>
                           <a:ext uri="{C572A759-6A51-4108-AA02-DFA0A04FC94B}">
-                            <ma14:wrappingTextBoxFlag xmlns:ma14="http://schemas.microsoft.com/office/mac/drawingml/2011/main" xmlns:w="http://schemas.openxmlformats.org/wordprocessingml/2006/main" xmlns:w10="urn:schemas-microsoft-com:office:word" xmlns:v="urn:schemas-microsoft-com:vml" xmlns:o="urn:schemas-microsoft-com:office:office" xmlns:mv="urn:schemas-microsoft-com:mac:vml" xmlns:mo="http://schemas.microsoft.com/office/mac/office/2008/main" xmlns=""/>
+                            <ma14:wrappingTextBoxFlag xmlns="" xmlns:mo="http://schemas.microsoft.com/office/mac/office/2008/main" xmlns:mv="urn:schemas-microsoft-com:mac:vml" xmlns:o="urn:schemas-microsoft-com:office:office" xmlns:v="urn:schemas-microsoft-com:vml" xmlns:w10="urn:schemas-microsoft-com:office:word" xmlns:w="http://schemas.openxmlformats.org/wordprocessingml/2006/main" xmlns:ma14="http://schemas.microsoft.com/office/mac/drawingml/2011/main"/>
                           </a:ext>
                         </a:extLst>
                       </wps:spPr>
@@ -1656,7 +1608,7 @@
           </mc:Choice>
           <mc:Fallback>
             <w:pict>
-              <v:shape w14:anchorId="45F1E931" id="Straight Arrow Connector 4" o:spid="_x0000_s1026" type="#_x0000_t32" style="position:absolute;margin-left:286.25pt;margin-top:41pt;width:68.4pt;height:6.5pt;flip:x;z-index:251660288;visibility:visible;mso-wrap-style:square;mso-width-percent:0;mso-height-percent:0;mso-wrap-distance-left:9pt;mso-wrap-distance-top:0;mso-wrap-distance-right:9pt;mso-wrap-distance-bottom:0;mso-position-horizontal:absolute;mso-position-horizontal-relative:text;mso-position-vertical:absolute;mso-position-vertical-relative:text;mso-width-percent:0;mso-height-percent:0;mso-width-relative:margin;mso-height-relative:margin" o:gfxdata="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" strokecolor="#4f81bd [3204]" strokeweight="2pt">
+              <v:shape w14:anchorId="029FFBBC" id="Straight Arrow Connector 4" o:spid="_x0000_s1026" type="#_x0000_t32" style="position:absolute;margin-left:286.25pt;margin-top:41pt;width:68.4pt;height:6.5pt;flip:x;z-index:251660288;visibility:visible;mso-wrap-style:square;mso-width-percent:0;mso-height-percent:0;mso-wrap-distance-left:9pt;mso-wrap-distance-top:0;mso-wrap-distance-right:9pt;mso-wrap-distance-bottom:0;mso-position-horizontal:absolute;mso-position-horizontal-relative:text;mso-position-vertical:absolute;mso-position-vertical-relative:text;mso-width-percent:0;mso-height-percent:0;mso-width-relative:margin;mso-height-relative:margin" o:gfxdata="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" strokecolor="#4f81bd [3204]" strokeweight="2pt">
                 <v:stroke endarrow="open"/>
                 <v:shadow on="t" color="black" opacity="24903f" origin=",.5" offset="0,.55556mm"/>
               </v:shape>
@@ -1706,7 +1658,7 @@
                         <a:effectLst/>
                         <a:extLst>
                           <a:ext uri="{C572A759-6A51-4108-AA02-DFA0A04FC94B}">
-                            <ma14:wrappingTextBoxFlag xmlns:ma14="http://schemas.microsoft.com/office/mac/drawingml/2011/main" xmlns:w="http://schemas.openxmlformats.org/wordprocessingml/2006/main" xmlns:w10="urn:schemas-microsoft-com:office:word" xmlns:v="urn:schemas-microsoft-com:vml" xmlns:o="urn:schemas-microsoft-com:office:office" xmlns:mv="urn:schemas-microsoft-com:mac:vml" xmlns:mo="http://schemas.microsoft.com/office/mac/office/2008/main" xmlns=""/>
+                            <ma14:wrappingTextBoxFlag xmlns="" xmlns:mo="http://schemas.microsoft.com/office/mac/office/2008/main" xmlns:mv="urn:schemas-microsoft-com:mac:vml" xmlns:o="urn:schemas-microsoft-com:office:office" xmlns:v="urn:schemas-microsoft-com:vml" xmlns:w10="urn:schemas-microsoft-com:office:word" xmlns:w="http://schemas.openxmlformats.org/wordprocessingml/2006/main" xmlns:ma14="http://schemas.microsoft.com/office/mac/drawingml/2011/main"/>
                           </a:ext>
                         </a:extLst>
                       </wps:spPr>
@@ -1975,16 +1927,14 @@
           <w:szCs w:val="22"/>
         </w:rPr>
       </w:pPr>
-      <w:proofErr w:type="gramStart"/>
-      <w:r>
-        <w:rPr>
-          <w:rFonts w:ascii="Verdana" w:hAnsi="Verdana"/>
-          <w:sz w:val="22"/>
-          <w:szCs w:val="22"/>
-        </w:rPr>
-        <w:t>Both of these</w:t>
-      </w:r>
-      <w:proofErr w:type="gramEnd"/>
+      <w:r>
+        <w:rPr>
+          <w:rFonts w:ascii="Verdana" w:hAnsi="Verdana"/>
+          <w:sz w:val="22"/>
+          <w:szCs w:val="22"/>
+        </w:rPr>
+        <w:t>Both</w:t>
+      </w:r>
       <w:r>
         <w:rPr>
           <w:rFonts w:ascii="Verdana" w:hAnsi="Verdana"/>
@@ -2001,16 +1951,22 @@
         </w:rPr>
         <w:t xml:space="preserve">, </w:t>
       </w:r>
-      <w:proofErr w:type="spellStart"/>
-      <w:r>
-        <w:rPr>
-          <w:rFonts w:ascii="Verdana" w:hAnsi="Verdana"/>
-          <w:sz w:val="22"/>
-          <w:szCs w:val="22"/>
-        </w:rPr>
-        <w:t>Matlab</w:t>
-      </w:r>
-      <w:proofErr w:type="spellEnd"/>
+      <w:r>
+        <w:rPr>
+          <w:rFonts w:ascii="Verdana" w:hAnsi="Verdana"/>
+          <w:sz w:val="22"/>
+          <w:szCs w:val="22"/>
+        </w:rPr>
+        <w:t>M</w:t>
+      </w:r>
+      <w:r>
+        <w:rPr>
+          <w:rFonts w:ascii="Verdana" w:hAnsi="Verdana"/>
+          <w:sz w:val="22"/>
+          <w:szCs w:val="22"/>
+        </w:rPr>
+        <w:t>ATLAB</w:t>
+      </w:r>
       <w:r>
         <w:rPr>
           <w:rFonts w:ascii="Verdana" w:hAnsi="Verdana"/>
@@ -2194,25 +2150,31 @@
           <w:sz w:val="22"/>
           <w:szCs w:val="22"/>
         </w:rPr>
-        <w:t xml:space="preserve"> is our </w:t>
-      </w:r>
-      <w:proofErr w:type="spellStart"/>
-      <w:r>
-        <w:rPr>
-          <w:rFonts w:ascii="Verdana" w:hAnsi="Verdana"/>
-          <w:sz w:val="22"/>
-          <w:szCs w:val="22"/>
-        </w:rPr>
-        <w:t>favourite</w:t>
-      </w:r>
-      <w:proofErr w:type="spellEnd"/>
-      <w:r>
-        <w:rPr>
-          <w:rFonts w:ascii="Verdana" w:hAnsi="Verdana"/>
-          <w:sz w:val="22"/>
-          <w:szCs w:val="22"/>
-        </w:rPr>
-        <w:t xml:space="preserve"> tool for pre-processing mocap data and people often use it to do their own kinematic and kinetic calculations. We will primarily use it for getting our data ready for </w:t>
+        <w:t xml:space="preserve"> (</w:t>
+      </w:r>
+      <w:r>
+        <w:rPr>
+          <w:rFonts w:ascii="Verdana" w:hAnsi="Verdana"/>
+          <w:sz w:val="22"/>
+          <w:szCs w:val="22"/>
+        </w:rPr>
+        <w:t>and</w:t>
+      </w:r>
+      <w:r>
+        <w:rPr>
+          <w:rFonts w:ascii="Verdana" w:hAnsi="Verdana"/>
+          <w:sz w:val="22"/>
+          <w:szCs w:val="22"/>
+        </w:rPr>
+        <w:t xml:space="preserve"> MATLAB)</w:t>
+      </w:r>
+      <w:r>
+        <w:rPr>
+          <w:rFonts w:ascii="Verdana" w:hAnsi="Verdana"/>
+          <w:sz w:val="22"/>
+          <w:szCs w:val="22"/>
+        </w:rPr>
+        <w:t xml:space="preserve"> is our favourite tool for pre-processing mocap data and people often use it to do their own kinematic and kinetic calculations. We will primarily use it for getting our data ready for </w:t>
       </w:r>
       <w:proofErr w:type="spellStart"/>
       <w:r>
@@ -2238,25 +2200,7 @@
           <w:sz w:val="22"/>
           <w:szCs w:val="22"/>
         </w:rPr>
-        <w:t xml:space="preserve">The TRC file is a convenient file type to read and write (compared to the C3D file, which is a </w:t>
-      </w:r>
-      <w:proofErr w:type="gramStart"/>
-      <w:r>
-        <w:rPr>
-          <w:rFonts w:ascii="Verdana" w:hAnsi="Verdana"/>
-          <w:sz w:val="22"/>
-          <w:szCs w:val="22"/>
-        </w:rPr>
-        <w:t>dogs</w:t>
-      </w:r>
-      <w:proofErr w:type="gramEnd"/>
-      <w:r>
-        <w:rPr>
-          <w:rFonts w:ascii="Verdana" w:hAnsi="Verdana"/>
-          <w:sz w:val="22"/>
-          <w:szCs w:val="22"/>
-        </w:rPr>
-        <w:t xml:space="preserve"> breakfast), so let’s explore some example code that enables you to read in a TRC file. </w:t>
+        <w:t xml:space="preserve">The TRC file is a convenient file type to read and write (compared to the C3D file, which is a dogs breakfast), so let’s explore some example code that enables you to read in a TRC file. </w:t>
       </w:r>
     </w:p>
     <w:p>
@@ -2660,16 +2604,14 @@
         </w:rPr>
         <w:t xml:space="preserve"> function and places </w:t>
       </w:r>
-      <w:proofErr w:type="gramStart"/>
-      <w:r>
-        <w:rPr>
-          <w:rFonts w:ascii="Verdana" w:hAnsi="Verdana"/>
-          <w:sz w:val="22"/>
-          <w:szCs w:val="22"/>
-        </w:rPr>
-        <w:t>all of</w:t>
-      </w:r>
-      <w:proofErr w:type="gramEnd"/>
+      <w:r>
+        <w:rPr>
+          <w:rFonts w:ascii="Verdana" w:hAnsi="Verdana"/>
+          <w:sz w:val="22"/>
+          <w:szCs w:val="22"/>
+        </w:rPr>
+        <w:t>all</w:t>
+      </w:r>
       <w:r>
         <w:rPr>
           <w:rFonts w:ascii="Verdana" w:hAnsi="Verdana"/>
@@ -2862,16 +2804,7 @@
           <w:sz w:val="22"/>
           <w:szCs w:val="22"/>
         </w:rPr>
-        <w:t>read_</w:t>
-      </w:r>
-      <w:proofErr w:type="gramStart"/>
-      <w:r>
-        <w:rPr>
-          <w:rFonts w:ascii="Courier" w:hAnsi="Courier"/>
-          <w:sz w:val="22"/>
-          <w:szCs w:val="22"/>
-        </w:rPr>
-        <w:t>trc</w:t>
+        <w:t>read_trc</w:t>
       </w:r>
       <w:proofErr w:type="spellEnd"/>
       <w:r>
@@ -2882,14 +2815,13 @@
         </w:rPr>
         <w:t>(</w:t>
       </w:r>
-      <w:proofErr w:type="gramEnd"/>
-      <w:r>
-        <w:rPr>
-          <w:rFonts w:ascii="Courier" w:hAnsi="Courier"/>
-          <w:sz w:val="22"/>
-          <w:szCs w:val="22"/>
-        </w:rPr>
-        <w:t>)</w:t>
+      <w:r>
+        <w:rPr>
+          <w:rFonts w:ascii="Courier" w:hAnsi="Courier"/>
+          <w:sz w:val="22"/>
+          <w:szCs w:val="22"/>
+        </w:rPr>
+        <w:t>)[0]</w:t>
       </w:r>
     </w:p>
     <w:p>
@@ -2981,25 +2913,7 @@
           <w:sz w:val="22"/>
           <w:szCs w:val="22"/>
         </w:rPr>
-        <w:t xml:space="preserve">. To view </w:t>
-      </w:r>
-      <w:proofErr w:type="gramStart"/>
-      <w:r>
-        <w:rPr>
-          <w:rFonts w:ascii="Verdana" w:hAnsi="Verdana"/>
-          <w:sz w:val="22"/>
-          <w:szCs w:val="22"/>
-        </w:rPr>
-        <w:t>all of</w:t>
-      </w:r>
-      <w:proofErr w:type="gramEnd"/>
-      <w:r>
-        <w:rPr>
-          <w:rFonts w:ascii="Verdana" w:hAnsi="Verdana"/>
-          <w:sz w:val="22"/>
-          <w:szCs w:val="22"/>
-        </w:rPr>
-        <w:t xml:space="preserve"> the available markers, type</w:t>
+        <w:t>. To view all of the available markers, type</w:t>
       </w:r>
     </w:p>
     <w:p>
@@ -3018,27 +2932,23 @@
           <w:sz w:val="22"/>
           <w:szCs w:val="22"/>
         </w:rPr>
-        <w:t xml:space="preserve">for </w:t>
-      </w:r>
-      <w:proofErr w:type="spellStart"/>
-      <w:proofErr w:type="gramStart"/>
-      <w:r>
-        <w:rPr>
-          <w:rFonts w:ascii="Courier" w:hAnsi="Courier"/>
-          <w:sz w:val="22"/>
-          <w:szCs w:val="22"/>
-        </w:rPr>
-        <w:t>key,value</w:t>
-      </w:r>
-      <w:proofErr w:type="spellEnd"/>
-      <w:proofErr w:type="gramEnd"/>
-      <w:r>
-        <w:rPr>
-          <w:rFonts w:ascii="Courier" w:hAnsi="Courier"/>
-          <w:sz w:val="22"/>
-          <w:szCs w:val="22"/>
-        </w:rPr>
-        <w:t xml:space="preserve"> in </w:t>
+        <w:t>for key,</w:t>
+      </w:r>
+      <w:r>
+        <w:rPr>
+          <w:rFonts w:ascii="Courier" w:hAnsi="Courier"/>
+          <w:sz w:val="22"/>
+          <w:szCs w:val="22"/>
+        </w:rPr>
+        <w:t xml:space="preserve"> </w:t>
+      </w:r>
+      <w:r>
+        <w:rPr>
+          <w:rFonts w:ascii="Courier" w:hAnsi="Courier"/>
+          <w:sz w:val="22"/>
+          <w:szCs w:val="22"/>
+        </w:rPr>
+        <w:t xml:space="preserve">value in </w:t>
       </w:r>
       <w:proofErr w:type="spellStart"/>
       <w:r>
@@ -3141,6 +3051,62 @@
         </w:rPr>
         <w:t>print(key)</w:t>
       </w:r>
+      <w:r>
+        <w:rPr>
+          <w:rFonts w:ascii="Courier" w:hAnsi="Courier"/>
+          <w:sz w:val="22"/>
+          <w:szCs w:val="22"/>
+        </w:rPr>
+        <w:tab/>
+      </w:r>
+      <w:r>
+        <w:rPr>
+          <w:rFonts w:ascii="Courier" w:hAnsi="Courier"/>
+          <w:sz w:val="22"/>
+          <w:szCs w:val="22"/>
+        </w:rPr>
+        <w:tab/>
+      </w:r>
+      <w:r>
+        <w:rPr>
+          <w:rFonts w:ascii="Courier" w:hAnsi="Courier"/>
+          <w:sz w:val="22"/>
+          <w:szCs w:val="22"/>
+        </w:rPr>
+        <w:tab/>
+      </w:r>
+      <w:r>
+        <w:rPr>
+          <w:rFonts w:ascii="Courier" w:hAnsi="Courier"/>
+          <w:sz w:val="22"/>
+          <w:szCs w:val="22"/>
+        </w:rPr>
+        <w:tab/>
+      </w:r>
+      <w:r>
+        <w:rPr>
+          <w:rFonts w:ascii="Courier" w:hAnsi="Courier"/>
+          <w:sz w:val="22"/>
+          <w:szCs w:val="22"/>
+        </w:rPr>
+        <w:tab/>
+      </w:r>
+      <w:r>
+        <w:rPr>
+          <w:rFonts w:ascii="Courier" w:hAnsi="Courier"/>
+          <w:sz w:val="22"/>
+          <w:szCs w:val="22"/>
+        </w:rPr>
+        <w:tab/>
+      </w:r>
+      <w:r>
+        <w:rPr>
+          <w:rFonts w:ascii="Courier" w:hAnsi="Courier"/>
+          <w:sz w:val="22"/>
+          <w:szCs w:val="22"/>
+        </w:rPr>
+        <w:tab/>
+      </w:r>
     </w:p>
     <w:p>
       <w:pPr>
@@ -3168,23 +3134,13 @@
         <w:t>the vector of trajectories (</w:t>
       </w:r>
       <w:proofErr w:type="spellStart"/>
-      <w:proofErr w:type="gramStart"/>
-      <w:r>
-        <w:rPr>
-          <w:rFonts w:ascii="Verdana" w:hAnsi="Verdana"/>
-          <w:sz w:val="22"/>
-          <w:szCs w:val="22"/>
-        </w:rPr>
-        <w:t>x,y</w:t>
-      </w:r>
-      <w:proofErr w:type="gramEnd"/>
-      <w:r>
-        <w:rPr>
-          <w:rFonts w:ascii="Verdana" w:hAnsi="Verdana"/>
-          <w:sz w:val="22"/>
-          <w:szCs w:val="22"/>
-        </w:rPr>
-        <w:t>,z</w:t>
+      <w:r>
+        <w:rPr>
+          <w:rFonts w:ascii="Verdana" w:hAnsi="Verdana"/>
+          <w:sz w:val="22"/>
+          <w:szCs w:val="22"/>
+        </w:rPr>
+        <w:t>x,y,z</w:t>
       </w:r>
       <w:proofErr w:type="spellEnd"/>
       <w:r>
@@ -3272,23 +3228,13 @@
         </w:rPr>
         <w:t>Data</w:t>
       </w:r>
-      <w:proofErr w:type="gramStart"/>
-      <w:r>
-        <w:rPr>
-          <w:rFonts w:ascii="Courier" w:hAnsi="Courier"/>
-          <w:sz w:val="22"/>
-          <w:szCs w:val="22"/>
-        </w:rPr>
-        <w:t>”][</w:t>
-      </w:r>
-      <w:proofErr w:type="gramEnd"/>
-      <w:r>
-        <w:rPr>
-          <w:rFonts w:ascii="Courier" w:hAnsi="Courier"/>
-          <w:sz w:val="22"/>
-          <w:szCs w:val="22"/>
-        </w:rPr>
-        <w:t>“</w:t>
+      <w:r>
+        <w:rPr>
+          <w:rFonts w:ascii="Courier" w:hAnsi="Courier"/>
+          <w:sz w:val="22"/>
+          <w:szCs w:val="22"/>
+        </w:rPr>
+        <w:t>”][“</w:t>
       </w:r>
       <w:r>
         <w:rPr>
@@ -3437,23 +3383,13 @@
         </w:rPr>
         <w:t>Data</w:t>
       </w:r>
-      <w:proofErr w:type="gramStart"/>
-      <w:r>
-        <w:rPr>
-          <w:rFonts w:ascii="Courier" w:hAnsi="Courier"/>
-          <w:sz w:val="22"/>
-          <w:szCs w:val="22"/>
-        </w:rPr>
-        <w:t>”][</w:t>
-      </w:r>
-      <w:proofErr w:type="gramEnd"/>
-      <w:r>
-        <w:rPr>
-          <w:rFonts w:ascii="Courier" w:hAnsi="Courier"/>
-          <w:sz w:val="22"/>
-          <w:szCs w:val="22"/>
-        </w:rPr>
-        <w:t>“</w:t>
+      <w:r>
+        <w:rPr>
+          <w:rFonts w:ascii="Courier" w:hAnsi="Courier"/>
+          <w:sz w:val="22"/>
+          <w:szCs w:val="22"/>
+        </w:rPr>
+        <w:t>”][“</w:t>
       </w:r>
       <w:r>
         <w:rPr>
@@ -3686,74 +3622,14 @@
     <w:p>
       <w:pPr>
         <w:spacing w:after="120"/>
-        <w:rPr>
-          <w:rFonts w:ascii="Verdana" w:hAnsi="Verdana"/>
-          <w:sz w:val="22"/>
-          <w:szCs w:val="22"/>
-        </w:rPr>
-      </w:pPr>
-      <w:r>
-        <w:rPr>
-          <w:rFonts w:ascii="Verdana" w:hAnsi="Verdana"/>
-          <w:b/>
-          <w:sz w:val="22"/>
-          <w:szCs w:val="22"/>
-        </w:rPr>
-        <w:t>Task</w:t>
-      </w:r>
-      <w:r>
-        <w:rPr>
-          <w:rFonts w:ascii="Verdana" w:hAnsi="Verdana"/>
-          <w:b/>
-          <w:sz w:val="22"/>
-          <w:szCs w:val="22"/>
-        </w:rPr>
-        <w:t xml:space="preserve"> </w:t>
-      </w:r>
-      <w:r>
-        <w:rPr>
-          <w:rFonts w:ascii="Verdana" w:hAnsi="Verdana"/>
-          <w:b/>
-          <w:sz w:val="22"/>
-          <w:szCs w:val="22"/>
-        </w:rPr>
-        <w:t>3</w:t>
-      </w:r>
-      <w:r>
-        <w:rPr>
-          <w:rFonts w:ascii="Verdana" w:hAnsi="Verdana"/>
-          <w:b/>
-          <w:sz w:val="22"/>
-          <w:szCs w:val="22"/>
-        </w:rPr>
-        <w:t xml:space="preserve">. </w:t>
-      </w:r>
-      <w:r>
-        <w:rPr>
-          <w:rFonts w:ascii="Verdana" w:hAnsi="Verdana"/>
-          <w:b/>
-          <w:sz w:val="22"/>
-          <w:szCs w:val="22"/>
-        </w:rPr>
-        <w:t>Filter some marker trajectories using a Butterworth low pass filter</w:t>
-      </w:r>
-      <w:r>
-        <w:rPr>
-          <w:rFonts w:ascii="Verdana" w:hAnsi="Verdana"/>
-          <w:b/>
-          <w:sz w:val="22"/>
-          <w:szCs w:val="22"/>
-        </w:rPr>
-        <w:t>.</w:t>
-      </w:r>
-      <w:r>
-        <w:rPr>
-          <w:rFonts w:ascii="Verdana" w:hAnsi="Verdana"/>
-          <w:sz w:val="22"/>
-          <w:szCs w:val="22"/>
-        </w:rPr>
-        <w:t xml:space="preserve"> </w:t>
-      </w:r>
+        <w:jc w:val="center"/>
+        <w:rPr>
+          <w:rFonts w:ascii="Verdana" w:hAnsi="Verdana"/>
+          <w:color w:val="FF0000"/>
+          <w:sz w:val="22"/>
+          <w:szCs w:val="22"/>
+        </w:rPr>
+      </w:pPr>
     </w:p>
     <w:p>
       <w:pPr>
@@ -3767,129 +3643,177 @@
       <w:r>
         <w:rPr>
           <w:rFonts w:ascii="Verdana" w:hAnsi="Verdana"/>
+          <w:b/>
           <w:sz w:val="22"/>
           <w:szCs w:val="22"/>
         </w:rPr>
         <w:lastRenderedPageBreak/>
-        <w:t xml:space="preserve">Most human movement occurs at low fundamental frequencies (&lt;15 Hz), </w:t>
-      </w:r>
-      <w:proofErr w:type="gramStart"/>
-      <w:r>
-        <w:rPr>
-          <w:rFonts w:ascii="Verdana" w:hAnsi="Verdana"/>
-          <w:sz w:val="22"/>
-          <w:szCs w:val="22"/>
-        </w:rPr>
-        <w:t>with the exception of</w:t>
-      </w:r>
-      <w:proofErr w:type="gramEnd"/>
-      <w:r>
-        <w:rPr>
-          <w:rFonts w:ascii="Verdana" w:hAnsi="Verdana"/>
-          <w:sz w:val="22"/>
-          <w:szCs w:val="22"/>
-        </w:rPr>
-        <w:t xml:space="preserve"> impacts (e.g. when your foot hits the ground). If you plot raw marker trajectories from a mocap system you will n</w:t>
-      </w:r>
-      <w:r>
-        <w:rPr>
-          <w:rFonts w:ascii="Verdana" w:hAnsi="Verdana"/>
-          <w:sz w:val="22"/>
-          <w:szCs w:val="22"/>
-        </w:rPr>
-        <w:t xml:space="preserve">otice some high frequency noise in the signal. This high frequency noise is due to inaccuracies in the marker reconstruction (camera calibration </w:t>
-      </w:r>
-      <w:proofErr w:type="spellStart"/>
-      <w:r>
-        <w:rPr>
-          <w:rFonts w:ascii="Verdana" w:hAnsi="Verdana"/>
-          <w:sz w:val="22"/>
-          <w:szCs w:val="22"/>
-        </w:rPr>
-        <w:t>etc</w:t>
-      </w:r>
-      <w:proofErr w:type="spellEnd"/>
-      <w:r>
-        <w:rPr>
-          <w:rFonts w:ascii="Verdana" w:hAnsi="Verdana"/>
-          <w:sz w:val="22"/>
-          <w:szCs w:val="22"/>
-        </w:rPr>
-        <w:t>) and can also be due to soft tissue artifact (i.e. marker wobble).</w:t>
-      </w:r>
-      <w:r>
-        <w:rPr>
-          <w:rFonts w:ascii="Verdana" w:hAnsi="Verdana"/>
-          <w:sz w:val="22"/>
-          <w:szCs w:val="22"/>
-        </w:rPr>
-        <w:t xml:space="preserve"> If we understand the frequency content of </w:t>
-      </w:r>
-      <w:proofErr w:type="gramStart"/>
-      <w:r>
-        <w:rPr>
-          <w:rFonts w:ascii="Verdana" w:hAnsi="Verdana"/>
-          <w:sz w:val="22"/>
-          <w:szCs w:val="22"/>
-        </w:rPr>
-        <w:t>interest</w:t>
-      </w:r>
-      <w:proofErr w:type="gramEnd"/>
-      <w:r>
-        <w:rPr>
-          <w:rFonts w:ascii="Verdana" w:hAnsi="Verdana"/>
-          <w:sz w:val="22"/>
-          <w:szCs w:val="22"/>
-        </w:rPr>
-        <w:t xml:space="preserve"> we can design a filter to reduce this noise and maintain the underlying signal of interest. A 4</w:t>
-      </w:r>
-      <w:r>
-        <w:rPr>
-          <w:rFonts w:ascii="Verdana" w:hAnsi="Verdana"/>
-          <w:sz w:val="22"/>
-          <w:szCs w:val="22"/>
-          <w:vertAlign w:val="superscript"/>
-        </w:rPr>
-        <w:t>th</w:t>
-      </w:r>
-      <w:r>
-        <w:rPr>
-          <w:rFonts w:ascii="Verdana" w:hAnsi="Verdana"/>
-          <w:sz w:val="22"/>
-          <w:szCs w:val="22"/>
-        </w:rPr>
-        <w:t xml:space="preserve"> order Butterworth filter is a common filter used in biomechanics to reduce noise. The selection of the cut-off frequency is open for debate. There are methods that can optimally select the appropriate cut-off frequency for each component of a marker trajectory, </w:t>
-      </w:r>
-      <w:r>
-        <w:rPr>
-          <w:rFonts w:ascii="Verdana" w:hAnsi="Verdana"/>
-          <w:sz w:val="22"/>
-          <w:szCs w:val="22"/>
-        </w:rPr>
-        <w:t xml:space="preserve">but most will apply the same filter to </w:t>
-      </w:r>
-      <w:proofErr w:type="gramStart"/>
-      <w:r>
-        <w:rPr>
-          <w:rFonts w:ascii="Verdana" w:hAnsi="Verdana"/>
-          <w:sz w:val="22"/>
-          <w:szCs w:val="22"/>
-        </w:rPr>
-        <w:t>all of</w:t>
-      </w:r>
-      <w:proofErr w:type="gramEnd"/>
-      <w:r>
-        <w:rPr>
-          <w:rFonts w:ascii="Verdana" w:hAnsi="Verdana"/>
-          <w:sz w:val="22"/>
-          <w:szCs w:val="22"/>
-        </w:rPr>
-        <w:t xml:space="preserve"> the data. </w:t>
+        <w:t>Task</w:t>
+      </w:r>
+      <w:r>
+        <w:rPr>
+          <w:rFonts w:ascii="Verdana" w:hAnsi="Verdana"/>
+          <w:b/>
+          <w:sz w:val="22"/>
+          <w:szCs w:val="22"/>
+        </w:rPr>
+        <w:t xml:space="preserve"> </w:t>
+      </w:r>
+      <w:r>
+        <w:rPr>
+          <w:rFonts w:ascii="Verdana" w:hAnsi="Verdana"/>
+          <w:b/>
+          <w:sz w:val="22"/>
+          <w:szCs w:val="22"/>
+        </w:rPr>
+        <w:t>3</w:t>
+      </w:r>
+      <w:r>
+        <w:rPr>
+          <w:rFonts w:ascii="Verdana" w:hAnsi="Verdana"/>
+          <w:b/>
+          <w:sz w:val="22"/>
+          <w:szCs w:val="22"/>
+        </w:rPr>
+        <w:t xml:space="preserve">. </w:t>
+      </w:r>
+      <w:r>
+        <w:rPr>
+          <w:rFonts w:ascii="Verdana" w:hAnsi="Verdana"/>
+          <w:b/>
+          <w:sz w:val="22"/>
+          <w:szCs w:val="22"/>
+        </w:rPr>
+        <w:t>Filter some marker trajectories using a Butterworth low pass filter</w:t>
+      </w:r>
+      <w:r>
+        <w:rPr>
+          <w:rFonts w:ascii="Verdana" w:hAnsi="Verdana"/>
+          <w:b/>
+          <w:sz w:val="22"/>
+          <w:szCs w:val="22"/>
+        </w:rPr>
+        <w:t>.</w:t>
+      </w:r>
+      <w:r>
+        <w:rPr>
+          <w:rFonts w:ascii="Verdana" w:hAnsi="Verdana"/>
+          <w:sz w:val="22"/>
+          <w:szCs w:val="22"/>
+        </w:rPr>
+        <w:t xml:space="preserve"> </w:t>
       </w:r>
     </w:p>
     <w:p>
       <w:pPr>
         <w:spacing w:after="120"/>
+        <w:rPr>
+          <w:rFonts w:ascii="Verdana" w:hAnsi="Verdana"/>
+          <w:sz w:val="22"/>
+          <w:szCs w:val="22"/>
+        </w:rPr>
+      </w:pPr>
+      <w:r>
+        <w:rPr>
+          <w:rFonts w:ascii="Verdana" w:hAnsi="Verdana"/>
+          <w:sz w:val="22"/>
+          <w:szCs w:val="22"/>
+        </w:rPr>
+        <w:t>Most human movement occurs at low fundamental frequencies (&lt;15 Hz), with the exception of impacts (e.g. when your foot hits the ground). If you plot raw marker trajectories from a mocap system you will n</w:t>
+      </w:r>
+      <w:r>
+        <w:rPr>
+          <w:rFonts w:ascii="Verdana" w:hAnsi="Verdana"/>
+          <w:sz w:val="22"/>
+          <w:szCs w:val="22"/>
+        </w:rPr>
+        <w:t>otice some high frequency noise in the signal. This high frequency noise is due to inaccuracies in the marker reconstruction (camera calibration etc</w:t>
+      </w:r>
+      <w:r>
+        <w:rPr>
+          <w:rFonts w:ascii="Verdana" w:hAnsi="Verdana"/>
+          <w:sz w:val="22"/>
+          <w:szCs w:val="22"/>
+        </w:rPr>
+        <w:t>.</w:t>
+      </w:r>
+      <w:r>
+        <w:rPr>
+          <w:rFonts w:ascii="Verdana" w:hAnsi="Verdana"/>
+          <w:sz w:val="22"/>
+          <w:szCs w:val="22"/>
+        </w:rPr>
+        <w:t>) and can also be due to soft tissue artifact (i.e.</w:t>
+      </w:r>
+      <w:r>
+        <w:rPr>
+          <w:rFonts w:ascii="Verdana" w:hAnsi="Verdana"/>
+          <w:sz w:val="22"/>
+          <w:szCs w:val="22"/>
+        </w:rPr>
+        <w:t>,</w:t>
+      </w:r>
+      <w:r>
+        <w:rPr>
+          <w:rFonts w:ascii="Verdana" w:hAnsi="Verdana"/>
+          <w:sz w:val="22"/>
+          <w:szCs w:val="22"/>
+        </w:rPr>
+        <w:t xml:space="preserve"> marker wobble).</w:t>
+      </w:r>
+      <w:r>
+        <w:rPr>
+          <w:rFonts w:ascii="Verdana" w:hAnsi="Verdana"/>
+          <w:sz w:val="22"/>
+          <w:szCs w:val="22"/>
+        </w:rPr>
+        <w:t xml:space="preserve"> If we understand the frequency content of </w:t>
+      </w:r>
+      <w:r>
+        <w:rPr>
+          <w:rFonts w:ascii="Verdana" w:hAnsi="Verdana"/>
+          <w:sz w:val="22"/>
+          <w:szCs w:val="22"/>
+        </w:rPr>
+        <w:t>interest,</w:t>
+      </w:r>
+      <w:r>
+        <w:rPr>
+          <w:rFonts w:ascii="Verdana" w:hAnsi="Verdana"/>
+          <w:sz w:val="22"/>
+          <w:szCs w:val="22"/>
+        </w:rPr>
+        <w:t xml:space="preserve"> we can design a filter to reduce this noise and maintain the underlying signal of interest. A 4</w:t>
+      </w:r>
+      <w:r>
+        <w:rPr>
+          <w:rFonts w:ascii="Verdana" w:hAnsi="Verdana"/>
+          <w:sz w:val="22"/>
+          <w:szCs w:val="22"/>
+          <w:vertAlign w:val="superscript"/>
+        </w:rPr>
+        <w:t>th</w:t>
+      </w:r>
+      <w:r>
+        <w:rPr>
+          <w:rFonts w:ascii="Verdana" w:hAnsi="Verdana"/>
+          <w:sz w:val="22"/>
+          <w:szCs w:val="22"/>
+        </w:rPr>
+        <w:t xml:space="preserve"> order Butterworth filter is a common filter used in biomechanics to reduce noise. The selection of the cut-off frequency is open for debate. There are methods that can optimally select the appropriate cut-off frequency for each component of a marker trajectory, </w:t>
+      </w:r>
+      <w:r>
+        <w:rPr>
+          <w:rFonts w:ascii="Verdana" w:hAnsi="Verdana"/>
+          <w:sz w:val="22"/>
+          <w:szCs w:val="22"/>
+        </w:rPr>
+        <w:t xml:space="preserve">but most will apply the same filter to all the data. </w:t>
+      </w:r>
+    </w:p>
+    <w:p>
+      <w:pPr>
+        <w:spacing w:after="120"/>
         <w:jc w:val="center"/>
         <w:rPr>
           <w:rFonts w:ascii="Verdana" w:hAnsi="Verdana"/>
@@ -3905,27 +3829,7 @@
           <w:sz w:val="22"/>
           <w:szCs w:val="22"/>
         </w:rPr>
-        <w:t>[</w:t>
-      </w:r>
-      <w:proofErr w:type="gramStart"/>
-      <w:r>
-        <w:rPr>
-          <w:rFonts w:ascii="Verdana" w:hAnsi="Verdana"/>
-          <w:color w:val="FF0000"/>
-          <w:sz w:val="22"/>
-          <w:szCs w:val="22"/>
-        </w:rPr>
-        <w:t>open up</w:t>
-      </w:r>
-      <w:proofErr w:type="gramEnd"/>
-      <w:r>
-        <w:rPr>
-          <w:rFonts w:ascii="Verdana" w:hAnsi="Verdana"/>
-          <w:color w:val="FF0000"/>
-          <w:sz w:val="22"/>
-          <w:szCs w:val="22"/>
-        </w:rPr>
-        <w:t xml:space="preserve"> the </w:t>
+        <w:t xml:space="preserve">[open the </w:t>
       </w:r>
       <w:proofErr w:type="spellStart"/>
       <w:r>
@@ -4181,23 +4085,13 @@
         </w:rPr>
         <w:t>Information</w:t>
       </w:r>
-      <w:proofErr w:type="gramStart"/>
-      <w:r>
-        <w:rPr>
-          <w:rFonts w:ascii="Courier" w:hAnsi="Courier"/>
-          <w:sz w:val="22"/>
-          <w:szCs w:val="22"/>
-        </w:rPr>
-        <w:t>”][</w:t>
-      </w:r>
-      <w:proofErr w:type="gramEnd"/>
-      <w:r>
-        <w:rPr>
-          <w:rFonts w:ascii="Courier" w:hAnsi="Courier"/>
-          <w:sz w:val="22"/>
-          <w:szCs w:val="22"/>
-        </w:rPr>
-        <w:t>“</w:t>
+      <w:r>
+        <w:rPr>
+          <w:rFonts w:ascii="Courier" w:hAnsi="Courier"/>
+          <w:sz w:val="22"/>
+          <w:szCs w:val="22"/>
+        </w:rPr>
+        <w:t>”][“</w:t>
       </w:r>
       <w:proofErr w:type="spellStart"/>
       <w:r>
@@ -4592,36 +4486,478 @@
     </w:p>
     <w:p>
       <w:pPr>
+        <w:rPr>
+          <w:rFonts w:ascii="Verdana" w:hAnsi="Verdana"/>
+          <w:b/>
+          <w:sz w:val="22"/>
+          <w:szCs w:val="22"/>
+        </w:rPr>
+      </w:pPr>
+    </w:p>
+    <w:p>
+      <w:pPr>
+        <w:spacing w:after="120"/>
+        <w:rPr>
+          <w:rFonts w:ascii="Verdana" w:hAnsi="Verdana"/>
+          <w:sz w:val="22"/>
+          <w:szCs w:val="22"/>
+        </w:rPr>
+      </w:pPr>
+      <w:r>
+        <w:rPr>
+          <w:rFonts w:ascii="Verdana" w:hAnsi="Verdana"/>
+          <w:b/>
+          <w:sz w:val="22"/>
+          <w:szCs w:val="22"/>
+        </w:rPr>
+        <w:t>Task</w:t>
+      </w:r>
+      <w:r>
+        <w:rPr>
+          <w:rFonts w:ascii="Verdana" w:hAnsi="Verdana"/>
+          <w:b/>
+          <w:sz w:val="22"/>
+          <w:szCs w:val="22"/>
+        </w:rPr>
+        <w:t xml:space="preserve"> </w:t>
+      </w:r>
+      <w:r>
+        <w:rPr>
+          <w:rFonts w:ascii="Verdana" w:hAnsi="Verdana"/>
+          <w:b/>
+          <w:sz w:val="22"/>
+          <w:szCs w:val="22"/>
+        </w:rPr>
+        <w:t>4</w:t>
+      </w:r>
+      <w:r>
+        <w:rPr>
+          <w:rFonts w:ascii="Verdana" w:hAnsi="Verdana"/>
+          <w:b/>
+          <w:sz w:val="22"/>
+          <w:szCs w:val="22"/>
+        </w:rPr>
+        <w:t xml:space="preserve">. </w:t>
+      </w:r>
+      <w:r>
+        <w:rPr>
+          <w:rFonts w:ascii="Verdana" w:hAnsi="Verdana"/>
+          <w:b/>
+          <w:sz w:val="22"/>
+          <w:szCs w:val="22"/>
+        </w:rPr>
+        <w:t xml:space="preserve">Calculate optimal hip joint </w:t>
+      </w:r>
+      <w:proofErr w:type="spellStart"/>
+      <w:r>
+        <w:rPr>
+          <w:rFonts w:ascii="Verdana" w:hAnsi="Verdana"/>
+          <w:b/>
+          <w:sz w:val="22"/>
+          <w:szCs w:val="22"/>
+        </w:rPr>
+        <w:t>centre</w:t>
+      </w:r>
+      <w:proofErr w:type="spellEnd"/>
+      <w:r>
+        <w:rPr>
+          <w:rFonts w:ascii="Verdana" w:hAnsi="Verdana"/>
+          <w:b/>
+          <w:sz w:val="22"/>
+          <w:szCs w:val="22"/>
+        </w:rPr>
+        <w:t>.</w:t>
+      </w:r>
+      <w:r>
+        <w:rPr>
+          <w:rFonts w:ascii="Verdana" w:hAnsi="Verdana"/>
+          <w:sz w:val="22"/>
+          <w:szCs w:val="22"/>
+        </w:rPr>
+        <w:t xml:space="preserve"> </w:t>
+      </w:r>
+    </w:p>
+    <w:p>
+      <w:pPr>
+        <w:spacing w:after="120"/>
+        <w:rPr>
+          <w:rFonts w:ascii="Verdana" w:hAnsi="Verdana"/>
+          <w:sz w:val="22"/>
+          <w:szCs w:val="22"/>
+        </w:rPr>
+      </w:pPr>
+      <w:r>
+        <w:rPr>
+          <w:rFonts w:ascii="Verdana" w:hAnsi="Verdana"/>
+          <w:sz w:val="22"/>
+          <w:szCs w:val="22"/>
+        </w:rPr>
+        <w:t xml:space="preserve">Functional methods to define axes and joint </w:t>
+      </w:r>
+      <w:proofErr w:type="spellStart"/>
+      <w:r>
+        <w:rPr>
+          <w:rFonts w:ascii="Verdana" w:hAnsi="Verdana"/>
+          <w:sz w:val="22"/>
+          <w:szCs w:val="22"/>
+        </w:rPr>
+        <w:t>centres</w:t>
+      </w:r>
+      <w:proofErr w:type="spellEnd"/>
+      <w:r>
+        <w:rPr>
+          <w:rFonts w:ascii="Verdana" w:hAnsi="Verdana"/>
+          <w:sz w:val="22"/>
+          <w:szCs w:val="22"/>
+        </w:rPr>
+        <w:t xml:space="preserve"> can be very useful and are potentially more accurate than standard regression equations. This is particularly the case for the hip joint, where it is impossible to palpate local anatomical landmarks. The method that has been shown to be robust when it comes to finding the </w:t>
+      </w:r>
+      <w:proofErr w:type="spellStart"/>
+      <w:r>
+        <w:rPr>
+          <w:rFonts w:ascii="Verdana" w:hAnsi="Verdana"/>
+          <w:sz w:val="22"/>
+          <w:szCs w:val="22"/>
+        </w:rPr>
+        <w:t>centre</w:t>
+      </w:r>
+      <w:proofErr w:type="spellEnd"/>
+      <w:r>
+        <w:rPr>
+          <w:rFonts w:ascii="Verdana" w:hAnsi="Verdana"/>
+          <w:sz w:val="22"/>
+          <w:szCs w:val="22"/>
+        </w:rPr>
+        <w:t xml:space="preserve"> of rotation of a ball-in-socket joint is one developed by Gamage and </w:t>
+      </w:r>
+      <w:proofErr w:type="spellStart"/>
+      <w:r>
+        <w:rPr>
+          <w:rFonts w:ascii="Verdana" w:hAnsi="Verdana"/>
+          <w:sz w:val="22"/>
+          <w:szCs w:val="22"/>
+        </w:rPr>
+        <w:t>Lasenby</w:t>
+      </w:r>
+      <w:proofErr w:type="spellEnd"/>
+      <w:r>
+        <w:rPr>
+          <w:rFonts w:ascii="Verdana" w:hAnsi="Verdana"/>
+          <w:sz w:val="22"/>
+          <w:szCs w:val="22"/>
+        </w:rPr>
+        <w:t xml:space="preserve"> (2002). This example script will use this approach to define the </w:t>
+      </w:r>
+      <w:proofErr w:type="spellStart"/>
+      <w:r>
+        <w:rPr>
+          <w:rFonts w:ascii="Verdana" w:hAnsi="Verdana"/>
+          <w:sz w:val="22"/>
+          <w:szCs w:val="22"/>
+        </w:rPr>
+        <w:t>x,y,z</w:t>
+      </w:r>
+      <w:proofErr w:type="spellEnd"/>
+      <w:r>
+        <w:rPr>
+          <w:rFonts w:ascii="Verdana" w:hAnsi="Verdana"/>
+          <w:sz w:val="22"/>
+          <w:szCs w:val="22"/>
+        </w:rPr>
+        <w:t xml:space="preserve"> location of the hip joint </w:t>
+      </w:r>
+      <w:proofErr w:type="spellStart"/>
+      <w:r>
+        <w:rPr>
+          <w:rFonts w:ascii="Verdana" w:hAnsi="Verdana"/>
+          <w:sz w:val="22"/>
+          <w:szCs w:val="22"/>
+        </w:rPr>
+        <w:t>centre</w:t>
+      </w:r>
+      <w:proofErr w:type="spellEnd"/>
+      <w:r>
+        <w:rPr>
+          <w:rFonts w:ascii="Verdana" w:hAnsi="Verdana"/>
+          <w:sz w:val="22"/>
+          <w:szCs w:val="22"/>
+        </w:rPr>
+        <w:t xml:space="preserve"> for the right thigh relative to the pelvis. To use this approach all the marker trajectory data must be in the proximal, pelvis coordinate system.</w:t>
+      </w:r>
+    </w:p>
+    <w:p>
+      <w:pPr>
+        <w:spacing w:after="120"/>
+        <w:rPr>
+          <w:rFonts w:ascii="Verdana" w:hAnsi="Verdana"/>
+          <w:sz w:val="22"/>
+          <w:szCs w:val="22"/>
+        </w:rPr>
+      </w:pPr>
+      <w:r>
+        <w:rPr>
+          <w:rFonts w:ascii="Verdana" w:hAnsi="Verdana"/>
+          <w:sz w:val="22"/>
+          <w:szCs w:val="22"/>
+        </w:rPr>
+        <w:t xml:space="preserve">Navigate to the </w:t>
+      </w:r>
+      <w:proofErr w:type="spellStart"/>
+      <w:r>
+        <w:rPr>
+          <w:rFonts w:ascii="Verdana" w:hAnsi="Verdana"/>
+          <w:i/>
+          <w:sz w:val="22"/>
+          <w:szCs w:val="22"/>
+        </w:rPr>
+        <w:t>OptimalHipCentre</w:t>
+      </w:r>
+      <w:proofErr w:type="spellEnd"/>
+      <w:r>
+        <w:rPr>
+          <w:rFonts w:ascii="Verdana" w:hAnsi="Verdana"/>
+          <w:sz w:val="22"/>
+          <w:szCs w:val="22"/>
+        </w:rPr>
+        <w:t xml:space="preserve"> folder </w:t>
+      </w:r>
+      <w:r>
+        <w:rPr>
+          <w:rFonts w:ascii="Verdana" w:hAnsi="Verdana"/>
+          <w:sz w:val="22"/>
+          <w:szCs w:val="22"/>
+        </w:rPr>
+        <w:t xml:space="preserve">and you will see </w:t>
+      </w:r>
+      <w:r>
+        <w:rPr>
+          <w:rFonts w:ascii="Verdana" w:hAnsi="Verdana"/>
+          <w:sz w:val="22"/>
+          <w:szCs w:val="22"/>
+        </w:rPr>
+        <w:t>two</w:t>
+      </w:r>
+      <w:r>
+        <w:rPr>
+          <w:rFonts w:ascii="Verdana" w:hAnsi="Verdana"/>
+          <w:sz w:val="22"/>
+          <w:szCs w:val="22"/>
+        </w:rPr>
+        <w:t xml:space="preserve"> </w:t>
+      </w:r>
+      <w:r>
+        <w:rPr>
+          <w:rFonts w:ascii="Verdana" w:hAnsi="Verdana"/>
+          <w:sz w:val="22"/>
+          <w:szCs w:val="22"/>
+        </w:rPr>
+        <w:t>Python</w:t>
+      </w:r>
+      <w:r>
+        <w:rPr>
+          <w:rFonts w:ascii="Verdana" w:hAnsi="Verdana"/>
+          <w:sz w:val="22"/>
+          <w:szCs w:val="22"/>
+        </w:rPr>
+        <w:t xml:space="preserve"> </w:t>
+      </w:r>
+      <w:r>
+        <w:rPr>
+          <w:rFonts w:ascii="Verdana" w:hAnsi="Verdana"/>
+          <w:sz w:val="22"/>
+          <w:szCs w:val="22"/>
+        </w:rPr>
+        <w:t>notebooks</w:t>
+      </w:r>
+      <w:r>
+        <w:rPr>
+          <w:rFonts w:ascii="Verdana" w:hAnsi="Verdana"/>
+          <w:sz w:val="22"/>
+          <w:szCs w:val="22"/>
+        </w:rPr>
+        <w:t xml:space="preserve">, </w:t>
+      </w:r>
+      <w:r>
+        <w:rPr>
+          <w:rFonts w:ascii="Verdana" w:hAnsi="Verdana"/>
+          <w:sz w:val="22"/>
+          <w:szCs w:val="22"/>
+        </w:rPr>
+        <w:t xml:space="preserve">three Python functions, </w:t>
+      </w:r>
+      <w:r>
+        <w:rPr>
+          <w:rFonts w:ascii="Verdana" w:hAnsi="Verdana"/>
+          <w:sz w:val="22"/>
+          <w:szCs w:val="22"/>
+        </w:rPr>
+        <w:t>an example TRC file (</w:t>
+      </w:r>
+      <w:proofErr w:type="spellStart"/>
+      <w:r>
+        <w:rPr>
+          <w:rFonts w:ascii="Verdana" w:hAnsi="Verdana"/>
+          <w:i/>
+          <w:sz w:val="22"/>
+          <w:szCs w:val="22"/>
+        </w:rPr>
+        <w:t>jw_hip_rstar.trc</w:t>
+      </w:r>
+      <w:proofErr w:type="spellEnd"/>
+      <w:r>
+        <w:rPr>
+          <w:rFonts w:ascii="Verdana" w:hAnsi="Verdana"/>
+          <w:sz w:val="22"/>
+          <w:szCs w:val="22"/>
+        </w:rPr>
+        <w:t xml:space="preserve">) as well as the Gamage and </w:t>
+      </w:r>
+      <w:proofErr w:type="spellStart"/>
+      <w:r>
+        <w:rPr>
+          <w:rFonts w:ascii="Verdana" w:hAnsi="Verdana"/>
+          <w:sz w:val="22"/>
+          <w:szCs w:val="22"/>
+        </w:rPr>
+        <w:t>Lasenby</w:t>
+      </w:r>
+      <w:proofErr w:type="spellEnd"/>
+      <w:r>
+        <w:rPr>
+          <w:rFonts w:ascii="Verdana" w:hAnsi="Verdana"/>
+          <w:sz w:val="22"/>
+          <w:szCs w:val="22"/>
+        </w:rPr>
+        <w:t xml:space="preserve"> paper, which I am sure you will be excited to read!</w:t>
+      </w:r>
+      <w:r>
+        <w:rPr>
+          <w:rFonts w:ascii="Verdana" w:hAnsi="Verdana"/>
+          <w:sz w:val="22"/>
+          <w:szCs w:val="22"/>
+        </w:rPr>
+        <w:t xml:space="preserve"> You can open up the demo TRC file (</w:t>
+      </w:r>
+      <w:proofErr w:type="spellStart"/>
+      <w:r>
+        <w:rPr>
+          <w:rFonts w:ascii="Verdana" w:hAnsi="Verdana"/>
+          <w:i/>
+          <w:sz w:val="22"/>
+          <w:szCs w:val="22"/>
+        </w:rPr>
+        <w:t>jw_hip_rstar.trc</w:t>
+      </w:r>
+      <w:proofErr w:type="spellEnd"/>
+      <w:r>
+        <w:rPr>
+          <w:rFonts w:ascii="Verdana" w:hAnsi="Verdana"/>
+          <w:sz w:val="22"/>
+          <w:szCs w:val="22"/>
+        </w:rPr>
+        <w:t xml:space="preserve">) in </w:t>
+      </w:r>
+      <w:proofErr w:type="spellStart"/>
+      <w:r>
+        <w:rPr>
+          <w:rFonts w:ascii="Verdana" w:hAnsi="Verdana"/>
+          <w:sz w:val="22"/>
+          <w:szCs w:val="22"/>
+        </w:rPr>
+        <w:t>Mokka</w:t>
+      </w:r>
+      <w:proofErr w:type="spellEnd"/>
+      <w:r>
+        <w:rPr>
+          <w:rFonts w:ascii="Verdana" w:hAnsi="Verdana"/>
+          <w:sz w:val="22"/>
+          <w:szCs w:val="22"/>
+        </w:rPr>
+        <w:t xml:space="preserve"> if you want to see what a ‘star’ trial looks like.</w:t>
+      </w:r>
+    </w:p>
+    <w:p>
+      <w:pPr>
         <w:spacing w:after="120"/>
         <w:jc w:val="center"/>
         <w:rPr>
           <w:rFonts w:ascii="Verdana" w:hAnsi="Verdana"/>
-          <w:sz w:val="22"/>
-          <w:szCs w:val="22"/>
-        </w:rPr>
-      </w:pPr>
+          <w:color w:val="FF0000"/>
+          <w:sz w:val="22"/>
+          <w:szCs w:val="22"/>
+        </w:rPr>
+      </w:pPr>
+      <w:r>
+        <w:rPr>
+          <w:rFonts w:ascii="Verdana" w:hAnsi="Verdana"/>
+          <w:color w:val="FF0000"/>
+          <w:sz w:val="22"/>
+          <w:szCs w:val="22"/>
+        </w:rPr>
+        <w:t xml:space="preserve">[Open the </w:t>
+      </w:r>
+      <w:proofErr w:type="spellStart"/>
+      <w:r>
+        <w:rPr>
+          <w:rFonts w:ascii="Verdana" w:hAnsi="Verdana"/>
+          <w:i/>
+          <w:color w:val="FF0000"/>
+          <w:sz w:val="22"/>
+          <w:szCs w:val="22"/>
+        </w:rPr>
+        <w:t>FindHipJointCentre</w:t>
+      </w:r>
+      <w:r>
+        <w:rPr>
+          <w:rFonts w:ascii="Verdana" w:hAnsi="Verdana"/>
+          <w:i/>
+          <w:color w:val="FF0000"/>
+          <w:sz w:val="22"/>
+          <w:szCs w:val="22"/>
+        </w:rPr>
+        <w:t>.</w:t>
+      </w:r>
+      <w:r>
+        <w:rPr>
+          <w:rFonts w:ascii="Verdana" w:hAnsi="Verdana"/>
+          <w:i/>
+          <w:color w:val="FF0000"/>
+          <w:sz w:val="22"/>
+          <w:szCs w:val="22"/>
+        </w:rPr>
+        <w:t>ipynb</w:t>
+      </w:r>
+      <w:proofErr w:type="spellEnd"/>
+      <w:r>
+        <w:rPr>
+          <w:rFonts w:ascii="Verdana" w:hAnsi="Verdana"/>
+          <w:color w:val="FF0000"/>
+          <w:sz w:val="22"/>
+          <w:szCs w:val="22"/>
+        </w:rPr>
+        <w:t xml:space="preserve"> </w:t>
+      </w:r>
+      <w:r>
+        <w:rPr>
+          <w:rFonts w:ascii="Verdana" w:hAnsi="Verdana"/>
+          <w:color w:val="FF0000"/>
+          <w:sz w:val="22"/>
+          <w:szCs w:val="22"/>
+        </w:rPr>
+        <w:t>notebook</w:t>
+      </w:r>
+      <w:r>
+        <w:rPr>
+          <w:rFonts w:ascii="Verdana" w:hAnsi="Verdana"/>
+          <w:color w:val="FF0000"/>
+          <w:sz w:val="22"/>
+          <w:szCs w:val="22"/>
+        </w:rPr>
+        <w:t>]</w:t>
+      </w:r>
     </w:p>
     <w:p>
       <w:pPr>
-        <w:rPr>
-          <w:rFonts w:ascii="Verdana" w:hAnsi="Verdana"/>
-          <w:b/>
-          <w:sz w:val="22"/>
-          <w:szCs w:val="22"/>
-        </w:rPr>
-      </w:pPr>
-      <w:r>
-        <w:rPr>
-          <w:rFonts w:ascii="Verdana" w:hAnsi="Verdana"/>
-          <w:b/>
-          <w:sz w:val="22"/>
-          <w:szCs w:val="22"/>
-        </w:rPr>
-        <w:br w:type="page"/>
-      </w:r>
-    </w:p>
-    <w:p>
-      <w:pPr>
         <w:spacing w:after="120"/>
         <w:rPr>
           <w:rFonts w:ascii="Verdana" w:hAnsi="Verdana"/>
@@ -4632,500 +4968,10 @@
       <w:r>
         <w:rPr>
           <w:rFonts w:ascii="Verdana" w:hAnsi="Verdana"/>
-          <w:b/>
           <w:sz w:val="22"/>
           <w:szCs w:val="22"/>
         </w:rPr>
         <w:lastRenderedPageBreak/>
-        <w:t>Task</w:t>
-      </w:r>
-      <w:r>
-        <w:rPr>
-          <w:rFonts w:ascii="Verdana" w:hAnsi="Verdana"/>
-          <w:b/>
-          <w:sz w:val="22"/>
-          <w:szCs w:val="22"/>
-        </w:rPr>
-        <w:t xml:space="preserve"> </w:t>
-      </w:r>
-      <w:r>
-        <w:rPr>
-          <w:rFonts w:ascii="Verdana" w:hAnsi="Verdana"/>
-          <w:b/>
-          <w:sz w:val="22"/>
-          <w:szCs w:val="22"/>
-        </w:rPr>
-        <w:t>4</w:t>
-      </w:r>
-      <w:r>
-        <w:rPr>
-          <w:rFonts w:ascii="Verdana" w:hAnsi="Verdana"/>
-          <w:b/>
-          <w:sz w:val="22"/>
-          <w:szCs w:val="22"/>
-        </w:rPr>
-        <w:t xml:space="preserve">. </w:t>
-      </w:r>
-      <w:r>
-        <w:rPr>
-          <w:rFonts w:ascii="Verdana" w:hAnsi="Verdana"/>
-          <w:b/>
-          <w:sz w:val="22"/>
-          <w:szCs w:val="22"/>
-        </w:rPr>
-        <w:t xml:space="preserve">Calculate optimal hip joint </w:t>
-      </w:r>
-      <w:proofErr w:type="spellStart"/>
-      <w:r>
-        <w:rPr>
-          <w:rFonts w:ascii="Verdana" w:hAnsi="Verdana"/>
-          <w:b/>
-          <w:sz w:val="22"/>
-          <w:szCs w:val="22"/>
-        </w:rPr>
-        <w:t>centre</w:t>
-      </w:r>
-      <w:proofErr w:type="spellEnd"/>
-      <w:r>
-        <w:rPr>
-          <w:rFonts w:ascii="Verdana" w:hAnsi="Verdana"/>
-          <w:b/>
-          <w:sz w:val="22"/>
-          <w:szCs w:val="22"/>
-        </w:rPr>
-        <w:t>.</w:t>
-      </w:r>
-      <w:r>
-        <w:rPr>
-          <w:rFonts w:ascii="Verdana" w:hAnsi="Verdana"/>
-          <w:sz w:val="22"/>
-          <w:szCs w:val="22"/>
-        </w:rPr>
-        <w:t xml:space="preserve"> </w:t>
-      </w:r>
-    </w:p>
-    <w:p>
-      <w:pPr>
-        <w:spacing w:after="120"/>
-        <w:rPr>
-          <w:rFonts w:ascii="Verdana" w:hAnsi="Verdana"/>
-          <w:sz w:val="22"/>
-          <w:szCs w:val="22"/>
-        </w:rPr>
-      </w:pPr>
-      <w:r>
-        <w:rPr>
-          <w:rFonts w:ascii="Verdana" w:hAnsi="Verdana"/>
-          <w:sz w:val="22"/>
-          <w:szCs w:val="22"/>
-        </w:rPr>
-        <w:t xml:space="preserve">Functional methods to define axes and joint </w:t>
-      </w:r>
-      <w:proofErr w:type="spellStart"/>
-      <w:r>
-        <w:rPr>
-          <w:rFonts w:ascii="Verdana" w:hAnsi="Verdana"/>
-          <w:sz w:val="22"/>
-          <w:szCs w:val="22"/>
-        </w:rPr>
-        <w:t>centres</w:t>
-      </w:r>
-      <w:proofErr w:type="spellEnd"/>
-      <w:r>
-        <w:rPr>
-          <w:rFonts w:ascii="Verdana" w:hAnsi="Verdana"/>
-          <w:sz w:val="22"/>
-          <w:szCs w:val="22"/>
-        </w:rPr>
-        <w:t xml:space="preserve"> can be very useful and are potentially more accurate than standard regression equations. This is particularly the case for the hip joint, where it is impossible to palpate local anatomical landmarks. The method that has been shown to be robust when it comes to finding the </w:t>
-      </w:r>
-      <w:proofErr w:type="spellStart"/>
-      <w:r>
-        <w:rPr>
-          <w:rFonts w:ascii="Verdana" w:hAnsi="Verdana"/>
-          <w:sz w:val="22"/>
-          <w:szCs w:val="22"/>
-        </w:rPr>
-        <w:t>centre</w:t>
-      </w:r>
-      <w:proofErr w:type="spellEnd"/>
-      <w:r>
-        <w:rPr>
-          <w:rFonts w:ascii="Verdana" w:hAnsi="Verdana"/>
-          <w:sz w:val="22"/>
-          <w:szCs w:val="22"/>
-        </w:rPr>
-        <w:t xml:space="preserve"> of rotation of a ball-in-socket joint is one developed by Gamage and </w:t>
-      </w:r>
-      <w:proofErr w:type="spellStart"/>
-      <w:r>
-        <w:rPr>
-          <w:rFonts w:ascii="Verdana" w:hAnsi="Verdana"/>
-          <w:sz w:val="22"/>
-          <w:szCs w:val="22"/>
-        </w:rPr>
-        <w:t>Lasenby</w:t>
-      </w:r>
-      <w:proofErr w:type="spellEnd"/>
-      <w:r>
-        <w:rPr>
-          <w:rFonts w:ascii="Verdana" w:hAnsi="Verdana"/>
-          <w:sz w:val="22"/>
-          <w:szCs w:val="22"/>
-        </w:rPr>
-        <w:t xml:space="preserve"> (2002). This example script will use this approach to define the </w:t>
-      </w:r>
-      <w:proofErr w:type="spellStart"/>
-      <w:proofErr w:type="gramStart"/>
-      <w:r>
-        <w:rPr>
-          <w:rFonts w:ascii="Verdana" w:hAnsi="Verdana"/>
-          <w:sz w:val="22"/>
-          <w:szCs w:val="22"/>
-        </w:rPr>
-        <w:t>x,y</w:t>
-      </w:r>
-      <w:proofErr w:type="gramEnd"/>
-      <w:r>
-        <w:rPr>
-          <w:rFonts w:ascii="Verdana" w:hAnsi="Verdana"/>
-          <w:sz w:val="22"/>
-          <w:szCs w:val="22"/>
-        </w:rPr>
-        <w:t>,z</w:t>
-      </w:r>
-      <w:proofErr w:type="spellEnd"/>
-      <w:r>
-        <w:rPr>
-          <w:rFonts w:ascii="Verdana" w:hAnsi="Verdana"/>
-          <w:sz w:val="22"/>
-          <w:szCs w:val="22"/>
-        </w:rPr>
-        <w:t xml:space="preserve"> location of the hip joint </w:t>
-      </w:r>
-      <w:proofErr w:type="spellStart"/>
-      <w:r>
-        <w:rPr>
-          <w:rFonts w:ascii="Verdana" w:hAnsi="Verdana"/>
-          <w:sz w:val="22"/>
-          <w:szCs w:val="22"/>
-        </w:rPr>
-        <w:t>centre</w:t>
-      </w:r>
-      <w:proofErr w:type="spellEnd"/>
-      <w:r>
-        <w:rPr>
-          <w:rFonts w:ascii="Verdana" w:hAnsi="Verdana"/>
-          <w:sz w:val="22"/>
-          <w:szCs w:val="22"/>
-        </w:rPr>
-        <w:t xml:space="preserve"> for the right thigh relative to the pelvis. To use this approach all the marker trajectory data must be in the proximal, pelvis coordinate system.</w:t>
-      </w:r>
-    </w:p>
-    <w:p>
-      <w:pPr>
-        <w:spacing w:after="120"/>
-        <w:rPr>
-          <w:rFonts w:ascii="Verdana" w:hAnsi="Verdana"/>
-          <w:sz w:val="22"/>
-          <w:szCs w:val="22"/>
-        </w:rPr>
-      </w:pPr>
-      <w:r>
-        <w:rPr>
-          <w:rFonts w:ascii="Verdana" w:hAnsi="Verdana"/>
-          <w:sz w:val="22"/>
-          <w:szCs w:val="22"/>
-        </w:rPr>
-        <w:t xml:space="preserve">Navigate to the </w:t>
-      </w:r>
-      <w:proofErr w:type="spellStart"/>
-      <w:r>
-        <w:rPr>
-          <w:rFonts w:ascii="Verdana" w:hAnsi="Verdana"/>
-          <w:i/>
-          <w:sz w:val="22"/>
-          <w:szCs w:val="22"/>
-        </w:rPr>
-        <w:t>OptimalHipCentre</w:t>
-      </w:r>
-      <w:proofErr w:type="spellEnd"/>
-      <w:r>
-        <w:rPr>
-          <w:rFonts w:ascii="Verdana" w:hAnsi="Verdana"/>
-          <w:sz w:val="22"/>
-          <w:szCs w:val="22"/>
-        </w:rPr>
-        <w:t xml:space="preserve"> folder </w:t>
-      </w:r>
-      <w:r>
-        <w:rPr>
-          <w:rFonts w:ascii="Verdana" w:hAnsi="Verdana"/>
-          <w:sz w:val="22"/>
-          <w:szCs w:val="22"/>
-        </w:rPr>
-        <w:t xml:space="preserve">and you will see </w:t>
-      </w:r>
-      <w:r>
-        <w:rPr>
-          <w:rFonts w:ascii="Verdana" w:hAnsi="Verdana"/>
-          <w:sz w:val="22"/>
-          <w:szCs w:val="22"/>
-        </w:rPr>
-        <w:t>two</w:t>
-      </w:r>
-      <w:r>
-        <w:rPr>
-          <w:rFonts w:ascii="Verdana" w:hAnsi="Verdana"/>
-          <w:sz w:val="22"/>
-          <w:szCs w:val="22"/>
-        </w:rPr>
-        <w:t xml:space="preserve"> </w:t>
-      </w:r>
-      <w:r>
-        <w:rPr>
-          <w:rFonts w:ascii="Verdana" w:hAnsi="Verdana"/>
-          <w:sz w:val="22"/>
-          <w:szCs w:val="22"/>
-        </w:rPr>
-        <w:t>Python</w:t>
-      </w:r>
-      <w:r>
-        <w:rPr>
-          <w:rFonts w:ascii="Verdana" w:hAnsi="Verdana"/>
-          <w:sz w:val="22"/>
-          <w:szCs w:val="22"/>
-        </w:rPr>
-        <w:t xml:space="preserve"> </w:t>
-      </w:r>
-      <w:r>
-        <w:rPr>
-          <w:rFonts w:ascii="Verdana" w:hAnsi="Verdana"/>
-          <w:sz w:val="22"/>
-          <w:szCs w:val="22"/>
-        </w:rPr>
-        <w:t>notebooks</w:t>
-      </w:r>
-      <w:r>
-        <w:rPr>
-          <w:rFonts w:ascii="Verdana" w:hAnsi="Verdana"/>
-          <w:sz w:val="22"/>
-          <w:szCs w:val="22"/>
-        </w:rPr>
-        <w:t xml:space="preserve">, </w:t>
-      </w:r>
-      <w:r>
-        <w:rPr>
-          <w:rFonts w:ascii="Verdana" w:hAnsi="Verdana"/>
-          <w:sz w:val="22"/>
-          <w:szCs w:val="22"/>
-        </w:rPr>
-        <w:t xml:space="preserve">three Python functions, </w:t>
-      </w:r>
-      <w:r>
-        <w:rPr>
-          <w:rFonts w:ascii="Verdana" w:hAnsi="Verdana"/>
-          <w:sz w:val="22"/>
-          <w:szCs w:val="22"/>
-        </w:rPr>
-        <w:t>an example TRC file (</w:t>
-      </w:r>
-      <w:proofErr w:type="spellStart"/>
-      <w:r>
-        <w:rPr>
-          <w:rFonts w:ascii="Verdana" w:hAnsi="Verdana"/>
-          <w:i/>
-          <w:sz w:val="22"/>
-          <w:szCs w:val="22"/>
-        </w:rPr>
-        <w:t>jw_hip_rstar.trc</w:t>
-      </w:r>
-      <w:proofErr w:type="spellEnd"/>
-      <w:r>
-        <w:rPr>
-          <w:rFonts w:ascii="Verdana" w:hAnsi="Verdana"/>
-          <w:sz w:val="22"/>
-          <w:szCs w:val="22"/>
-        </w:rPr>
-        <w:t xml:space="preserve">) as well as the Gamage and </w:t>
-      </w:r>
-      <w:proofErr w:type="spellStart"/>
-      <w:r>
-        <w:rPr>
-          <w:rFonts w:ascii="Verdana" w:hAnsi="Verdana"/>
-          <w:sz w:val="22"/>
-          <w:szCs w:val="22"/>
-        </w:rPr>
-        <w:t>Lasenby</w:t>
-      </w:r>
-      <w:proofErr w:type="spellEnd"/>
-      <w:r>
-        <w:rPr>
-          <w:rFonts w:ascii="Verdana" w:hAnsi="Verdana"/>
-          <w:sz w:val="22"/>
-          <w:szCs w:val="22"/>
-        </w:rPr>
-        <w:t xml:space="preserve"> paper, which I am sure you will be excited to read!</w:t>
-      </w:r>
-      <w:r>
-        <w:rPr>
-          <w:rFonts w:ascii="Verdana" w:hAnsi="Verdana"/>
-          <w:sz w:val="22"/>
-          <w:szCs w:val="22"/>
-        </w:rPr>
-        <w:t xml:space="preserve"> You can </w:t>
-      </w:r>
-      <w:proofErr w:type="gramStart"/>
-      <w:r>
-        <w:rPr>
-          <w:rFonts w:ascii="Verdana" w:hAnsi="Verdana"/>
-          <w:sz w:val="22"/>
-          <w:szCs w:val="22"/>
-        </w:rPr>
-        <w:t>open up</w:t>
-      </w:r>
-      <w:proofErr w:type="gramEnd"/>
-      <w:r>
-        <w:rPr>
-          <w:rFonts w:ascii="Verdana" w:hAnsi="Verdana"/>
-          <w:sz w:val="22"/>
-          <w:szCs w:val="22"/>
-        </w:rPr>
-        <w:t xml:space="preserve"> the demo TRC file (</w:t>
-      </w:r>
-      <w:proofErr w:type="spellStart"/>
-      <w:r>
-        <w:rPr>
-          <w:rFonts w:ascii="Verdana" w:hAnsi="Verdana"/>
-          <w:i/>
-          <w:sz w:val="22"/>
-          <w:szCs w:val="22"/>
-        </w:rPr>
-        <w:t>jw_hip_rstar.trc</w:t>
-      </w:r>
-      <w:proofErr w:type="spellEnd"/>
-      <w:r>
-        <w:rPr>
-          <w:rFonts w:ascii="Verdana" w:hAnsi="Verdana"/>
-          <w:sz w:val="22"/>
-          <w:szCs w:val="22"/>
-        </w:rPr>
-        <w:t xml:space="preserve">) in </w:t>
-      </w:r>
-      <w:proofErr w:type="spellStart"/>
-      <w:r>
-        <w:rPr>
-          <w:rFonts w:ascii="Verdana" w:hAnsi="Verdana"/>
-          <w:sz w:val="22"/>
-          <w:szCs w:val="22"/>
-        </w:rPr>
-        <w:t>Mokka</w:t>
-      </w:r>
-      <w:proofErr w:type="spellEnd"/>
-      <w:r>
-        <w:rPr>
-          <w:rFonts w:ascii="Verdana" w:hAnsi="Verdana"/>
-          <w:sz w:val="22"/>
-          <w:szCs w:val="22"/>
-        </w:rPr>
-        <w:t xml:space="preserve"> if you want to see what a ‘star’ trial looks like.</w:t>
-      </w:r>
-    </w:p>
-    <w:p>
-      <w:pPr>
-        <w:spacing w:after="120"/>
-        <w:jc w:val="center"/>
-        <w:rPr>
-          <w:rFonts w:ascii="Verdana" w:hAnsi="Verdana"/>
-          <w:color w:val="FF0000"/>
-          <w:sz w:val="22"/>
-          <w:szCs w:val="22"/>
-        </w:rPr>
-      </w:pPr>
-      <w:r>
-        <w:rPr>
-          <w:rFonts w:ascii="Verdana" w:hAnsi="Verdana"/>
-          <w:color w:val="FF0000"/>
-          <w:sz w:val="22"/>
-          <w:szCs w:val="22"/>
-        </w:rPr>
-        <w:t xml:space="preserve">[Open the </w:t>
-      </w:r>
-      <w:proofErr w:type="spellStart"/>
-      <w:r>
-        <w:rPr>
-          <w:rFonts w:ascii="Verdana" w:hAnsi="Verdana"/>
-          <w:i/>
-          <w:color w:val="FF0000"/>
-          <w:sz w:val="22"/>
-          <w:szCs w:val="22"/>
-        </w:rPr>
-        <w:t>FindHipJointCentre</w:t>
-      </w:r>
-      <w:r>
-        <w:rPr>
-          <w:rFonts w:ascii="Verdana" w:hAnsi="Verdana"/>
-          <w:i/>
-          <w:color w:val="FF0000"/>
-          <w:sz w:val="22"/>
-          <w:szCs w:val="22"/>
-        </w:rPr>
-        <w:t>.</w:t>
-      </w:r>
-      <w:r>
-        <w:rPr>
-          <w:rFonts w:ascii="Verdana" w:hAnsi="Verdana"/>
-          <w:i/>
-          <w:color w:val="FF0000"/>
-          <w:sz w:val="22"/>
-          <w:szCs w:val="22"/>
-        </w:rPr>
-        <w:t>ipynb</w:t>
-      </w:r>
-      <w:proofErr w:type="spellEnd"/>
-      <w:r>
-        <w:rPr>
-          <w:rFonts w:ascii="Verdana" w:hAnsi="Verdana"/>
-          <w:color w:val="FF0000"/>
-          <w:sz w:val="22"/>
-          <w:szCs w:val="22"/>
-        </w:rPr>
-        <w:t xml:space="preserve"> </w:t>
-      </w:r>
-      <w:r>
-        <w:rPr>
-          <w:rFonts w:ascii="Verdana" w:hAnsi="Verdana"/>
-          <w:color w:val="FF0000"/>
-          <w:sz w:val="22"/>
-          <w:szCs w:val="22"/>
-        </w:rPr>
-        <w:t>notebook</w:t>
-      </w:r>
-      <w:r>
-        <w:rPr>
-          <w:rFonts w:ascii="Verdana" w:hAnsi="Verdana"/>
-          <w:color w:val="FF0000"/>
-          <w:sz w:val="22"/>
-          <w:szCs w:val="22"/>
-        </w:rPr>
-        <w:t>]</w:t>
-      </w:r>
-    </w:p>
-    <w:p>
-      <w:pPr>
-        <w:spacing w:after="120"/>
-        <w:rPr>
-          <w:rFonts w:ascii="Verdana" w:hAnsi="Verdana"/>
-          <w:sz w:val="22"/>
-          <w:szCs w:val="22"/>
-        </w:rPr>
-      </w:pPr>
-      <w:r>
-        <w:rPr>
-          <w:rFonts w:ascii="Verdana" w:hAnsi="Verdana"/>
-          <w:sz w:val="22"/>
-          <w:szCs w:val="22"/>
-        </w:rPr>
         <w:t xml:space="preserve">The </w:t>
       </w:r>
       <w:r>
@@ -5196,25 +5042,7 @@
           <w:sz w:val="22"/>
           <w:szCs w:val="22"/>
         </w:rPr>
-        <w:t xml:space="preserve">ull out a </w:t>
-      </w:r>
-      <w:proofErr w:type="gramStart"/>
-      <w:r>
-        <w:rPr>
-          <w:rFonts w:ascii="Verdana" w:hAnsi="Verdana"/>
-          <w:sz w:val="22"/>
-          <w:szCs w:val="22"/>
-        </w:rPr>
-        <w:t>markers of interest</w:t>
-      </w:r>
-      <w:proofErr w:type="gramEnd"/>
-      <w:r>
-        <w:rPr>
-          <w:rFonts w:ascii="Verdana" w:hAnsi="Verdana"/>
-          <w:sz w:val="22"/>
-          <w:szCs w:val="22"/>
-        </w:rPr>
-        <w:t>. In this case they are the four markers on the pelvis and three markers on the right thigh.</w:t>
+        <w:t>ull out a markers of interest. In this case they are the four markers on the pelvis and three markers on the right thigh.</w:t>
       </w:r>
     </w:p>
     <w:p>
@@ -5301,33 +5129,7 @@
           <w:sz w:val="22"/>
           <w:szCs w:val="22"/>
         </w:rPr>
-        <w:t xml:space="preserve"> function, which requires as input two vectors (the first one being the first defining axis, the second used to create cross products and an orthogonal </w:t>
-      </w:r>
-      <w:proofErr w:type="spellStart"/>
-      <w:r>
-        <w:rPr>
-          <w:rFonts w:ascii="Verdana" w:hAnsi="Verdana"/>
-          <w:sz w:val="22"/>
-          <w:szCs w:val="22"/>
-        </w:rPr>
-        <w:t>coordin</w:t>
-      </w:r>
-      <w:proofErr w:type="spellEnd"/>
-      <w:r>
-        <w:rPr>
-          <w:rFonts w:ascii="Verdana" w:hAnsi="Verdana"/>
-          <w:sz w:val="22"/>
-          <w:szCs w:val="22"/>
-        </w:rPr>
-        <w:tab/>
-      </w:r>
-      <w:r>
-        <w:rPr>
-          <w:rFonts w:ascii="Verdana" w:hAnsi="Verdana"/>
-          <w:sz w:val="22"/>
-          <w:szCs w:val="22"/>
-        </w:rPr>
-        <w:t>ate frame)</w:t>
+        <w:t xml:space="preserve"> function, which requires as input two vectors (the first one being the first defining axis, the second used to create cross products and an orthogonal coordinate frame)</w:t>
       </w:r>
     </w:p>
     <w:p>
@@ -5350,25 +5152,7 @@
           <w:sz w:val="22"/>
           <w:szCs w:val="22"/>
         </w:rPr>
-        <w:t xml:space="preserve">Transform </w:t>
-      </w:r>
-      <w:proofErr w:type="gramStart"/>
-      <w:r>
-        <w:rPr>
-          <w:rFonts w:ascii="Verdana" w:hAnsi="Verdana"/>
-          <w:sz w:val="22"/>
-          <w:szCs w:val="22"/>
-        </w:rPr>
-        <w:t>all of</w:t>
-      </w:r>
-      <w:proofErr w:type="gramEnd"/>
-      <w:r>
-        <w:rPr>
-          <w:rFonts w:ascii="Verdana" w:hAnsi="Verdana"/>
-          <w:sz w:val="22"/>
-          <w:szCs w:val="22"/>
-        </w:rPr>
-        <w:t xml:space="preserve"> the marker data into the pelvis coordinate system</w:t>
+        <w:t>Transform all the marker data into the pelvis coordinate system</w:t>
       </w:r>
     </w:p>
     <w:p>
@@ -5598,23 +5382,13 @@
         <w:t xml:space="preserve"> (</w:t>
       </w:r>
       <w:proofErr w:type="spellStart"/>
-      <w:proofErr w:type="gramStart"/>
-      <w:r>
-        <w:rPr>
-          <w:rFonts w:ascii="Verdana" w:hAnsi="Verdana"/>
-          <w:sz w:val="22"/>
-          <w:szCs w:val="22"/>
-        </w:rPr>
-        <w:t>x,y</w:t>
-      </w:r>
-      <w:proofErr w:type="gramEnd"/>
-      <w:r>
-        <w:rPr>
-          <w:rFonts w:ascii="Verdana" w:hAnsi="Verdana"/>
-          <w:sz w:val="22"/>
-          <w:szCs w:val="22"/>
-        </w:rPr>
-        <w:t>,z</w:t>
+      <w:r>
+        <w:rPr>
+          <w:rFonts w:ascii="Verdana" w:hAnsi="Verdana"/>
+          <w:sz w:val="22"/>
+          <w:szCs w:val="22"/>
+        </w:rPr>
+        <w:t>x,y,z</w:t>
       </w:r>
       <w:proofErr w:type="spellEnd"/>
       <w:r>
@@ -5943,16 +5717,14 @@
         </w:rPr>
         <w:t xml:space="preserve">For those of you that </w:t>
       </w:r>
-      <w:proofErr w:type="gramStart"/>
-      <w:r>
-        <w:rPr>
-          <w:rFonts w:ascii="Verdana" w:hAnsi="Verdana"/>
-          <w:sz w:val="22"/>
-          <w:szCs w:val="22"/>
-        </w:rPr>
-        <w:t>took a look</w:t>
-      </w:r>
-      <w:proofErr w:type="gramEnd"/>
+      <w:r>
+        <w:rPr>
+          <w:rFonts w:ascii="Verdana" w:hAnsi="Verdana"/>
+          <w:sz w:val="22"/>
+          <w:szCs w:val="22"/>
+        </w:rPr>
+        <w:t>looked</w:t>
+      </w:r>
       <w:r>
         <w:rPr>
           <w:rFonts w:ascii="Verdana" w:hAnsi="Verdana"/>
@@ -6186,7 +5958,7 @@
 </file>
 
 <file path=word/numbering.xml><?xml version="1.0" encoding="utf-8"?>
-<w:numbering xmlns:wpc="http://schemas.microsoft.com/office/word/2010/wordprocessingCanvas" xmlns:cx="http://schemas.microsoft.com/office/drawing/2014/chartex" xmlns:cx1="http://schemas.microsoft.com/office/drawing/2015/9/8/chartex" xmlns:cx2="http://schemas.microsoft.com/office/drawing/2015/10/21/chartex" xmlns:cx3="http://schemas.microsoft.com/office/drawing/2016/5/9/chartex" xmlns:cx4="http://schemas.microsoft.com/office/drawing/2016/5/10/chartex" xmlns:cx5="http://schemas.microsoft.com/office/drawing/2016/5/11/chartex" xmlns:cx6="http://schemas.microsoft.com/office/drawing/2016/5/12/chartex" xmlns:cx7="http://schemas.microsoft.com/office/drawing/2016/5/13/chartex" xmlns:cx8="http://schemas.microsoft.com/office/drawing/2016/5/14/chartex" xmlns:mc="http://schemas.openxmlformats.org/markup-compatibility/2006" xmlns:aink="http://schemas.microsoft.com/office/drawing/2016/ink" xmlns:am3d="http://schemas.microsoft.com/office/drawing/2017/model3d" xmlns:o="urn:schemas-microsoft-com:office:office" xmlns:r="http://schemas.openxmlformats.org/officeDocument/2006/relationships" xmlns:m="http://schemas.openxmlformats.org/officeDocument/2006/math" xmlns:v="urn:schemas-microsoft-com:vml" xmlns:wp14="http://schemas.microsoft.com/office/word/2010/wordprocessingDrawing" xmlns:wp="http://schemas.openxmlformats.org/drawingml/2006/wordprocessingDrawing" xmlns:w10="urn:schemas-microsoft-com:office:word" xmlns:w="http://schemas.openxmlformats.org/wordprocessingml/2006/main" xmlns:w14="http://schemas.microsoft.com/office/word/2010/wordml" xmlns:w15="http://schemas.microsoft.com/office/word/2012/wordml" xmlns:w16cid="http://schemas.microsoft.com/office/word/2016/wordml/cid" xmlns:w16se="http://schemas.microsoft.com/office/word/2015/wordml/symex" xmlns:wpg="http://schemas.microsoft.com/office/word/2010/wordprocessingGroup" xmlns:wpi="http://schemas.microsoft.com/office/word/2010/wordprocessingInk" xmlns:wne="http://schemas.microsoft.com/office/word/2006/wordml" xmlns:wps="http://schemas.microsoft.com/office/word/2010/wordprocessingShape" mc:Ignorable="w14 w15 w16se w16cid wp14">
+<w:numbering xmlns:wpc="http://schemas.microsoft.com/office/word/2010/wordprocessingCanvas" xmlns:cx="http://schemas.microsoft.com/office/drawing/2014/chartex" xmlns:cx1="http://schemas.microsoft.com/office/drawing/2015/9/8/chartex" xmlns:cx2="http://schemas.microsoft.com/office/drawing/2015/10/21/chartex" xmlns:cx3="http://schemas.microsoft.com/office/drawing/2016/5/9/chartex" xmlns:cx4="http://schemas.microsoft.com/office/drawing/2016/5/10/chartex" xmlns:cx5="http://schemas.microsoft.com/office/drawing/2016/5/11/chartex" xmlns:cx6="http://schemas.microsoft.com/office/drawing/2016/5/12/chartex" xmlns:cx7="http://schemas.microsoft.com/office/drawing/2016/5/13/chartex" xmlns:cx8="http://schemas.microsoft.com/office/drawing/2016/5/14/chartex" xmlns:mc="http://schemas.openxmlformats.org/markup-compatibility/2006" xmlns:aink="http://schemas.microsoft.com/office/drawing/2016/ink" xmlns:am3d="http://schemas.microsoft.com/office/drawing/2017/model3d" xmlns:o="urn:schemas-microsoft-com:office:office" xmlns:r="http://schemas.openxmlformats.org/officeDocument/2006/relationships" xmlns:m="http://schemas.openxmlformats.org/officeDocument/2006/math" xmlns:v="urn:schemas-microsoft-com:vml" xmlns:wp14="http://schemas.microsoft.com/office/word/2010/wordprocessingDrawing" xmlns:wp="http://schemas.openxmlformats.org/drawingml/2006/wordprocessingDrawing" xmlns:w10="urn:schemas-microsoft-com:office:word" xmlns:w="http://schemas.openxmlformats.org/wordprocessingml/2006/main" xmlns:w14="http://schemas.microsoft.com/office/word/2010/wordml" xmlns:w15="http://schemas.microsoft.com/office/word/2012/wordml" xmlns:w16cex="http://schemas.microsoft.com/office/word/2018/wordml/cex" xmlns:w16cid="http://schemas.microsoft.com/office/word/2016/wordml/cid" xmlns:w16="http://schemas.microsoft.com/office/word/2018/wordml" xmlns:w16se="http://schemas.microsoft.com/office/word/2015/wordml/symex" xmlns:wpg="http://schemas.microsoft.com/office/word/2010/wordprocessingGroup" xmlns:wpi="http://schemas.microsoft.com/office/word/2010/wordprocessingInk" xmlns:wne="http://schemas.microsoft.com/office/word/2006/wordml" xmlns:wps="http://schemas.microsoft.com/office/word/2010/wordprocessingShape" mc:Ignorable="w14 w15 w16se w16cid w16 w16cex wp14">
   <w:abstractNum w:abstractNumId="0" w15:restartNumberingAfterBreak="0">
     <w:nsid w:val="10A95616"/>
     <w:multiLevelType w:val="hybridMultilevel"/>
@@ -6375,7 +6147,7 @@
 </file>
 
 <file path=word/styles.xml><?xml version="1.0" encoding="utf-8"?>
-<w:styles xmlns:mc="http://schemas.openxmlformats.org/markup-compatibility/2006" xmlns:r="http://schemas.openxmlformats.org/officeDocument/2006/relationships" xmlns:w="http://schemas.openxmlformats.org/wordprocessingml/2006/main" xmlns:w14="http://schemas.microsoft.com/office/word/2010/wordml" xmlns:w15="http://schemas.microsoft.com/office/word/2012/wordml" xmlns:w16cid="http://schemas.microsoft.com/office/word/2016/wordml/cid" xmlns:w16se="http://schemas.microsoft.com/office/word/2015/wordml/symex" mc:Ignorable="w14 w15 w16se w16cid">
+<w:styles xmlns:mc="http://schemas.openxmlformats.org/markup-compatibility/2006" xmlns:r="http://schemas.openxmlformats.org/officeDocument/2006/relationships" xmlns:w="http://schemas.openxmlformats.org/wordprocessingml/2006/main" xmlns:w14="http://schemas.microsoft.com/office/word/2010/wordml" xmlns:w15="http://schemas.microsoft.com/office/word/2012/wordml" xmlns:w16cex="http://schemas.microsoft.com/office/word/2018/wordml/cex" xmlns:w16cid="http://schemas.microsoft.com/office/word/2016/wordml/cid" xmlns:w16="http://schemas.microsoft.com/office/word/2018/wordml" xmlns:w16se="http://schemas.microsoft.com/office/word/2015/wordml/symex" mc:Ignorable="w14 w15 w16se w16cid w16 w16cex">
   <w:docDefaults>
     <w:rPrDefault>
       <w:rPr>

</xml_diff>